<commit_message>
end of jan/beg of feb experiments
</commit_message>
<xml_diff>
--- a/presentations_proposals/20200917_final_report_4.docx
+++ b/presentations_proposals/20200917_final_report_4.docx
@@ -468,7 +468,7 @@
         <mc:AlternateContent>
           <mc:Choice Requires="wps">
             <w:drawing>
-              <wp:anchor distT="0" distB="0" distL="114300" distR="114300" simplePos="0" relativeHeight="251711487" behindDoc="1" locked="0" layoutInCell="1" allowOverlap="1">
+              <wp:anchor distT="0" distB="0" distL="114300" distR="114300" simplePos="0" relativeHeight="251710463" behindDoc="1" locked="0" layoutInCell="1" allowOverlap="1" wp14:anchorId="712E3A59" wp14:editId="48CA2C25">
                 <wp:simplePos x="0" y="0"/>
                 <wp:positionH relativeFrom="column">
                   <wp:posOffset>222782</wp:posOffset>
@@ -535,7 +535,7 @@
           </mc:Choice>
           <mc:Fallback>
             <w:pict>
-              <v:rect w14:anchorId="127955D8" id="Rectangle 88" o:spid="_x0000_s1026" style="position:absolute;margin-left:17.55pt;margin-top:19.85pt;width:400.85pt;height:172.65pt;z-index:-251604993;visibility:visible;mso-wrap-style:square;mso-width-percent:0;mso-wrap-distance-left:9pt;mso-wrap-distance-top:0;mso-wrap-distance-right:9pt;mso-wrap-distance-bottom:0;mso-position-horizontal:absolute;mso-position-horizontal-relative:text;mso-position-vertical:absolute;mso-position-vertical-relative:text;mso-width-percent:0;mso-width-relative:margin;v-text-anchor:middle" o:gfxdata="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" filled="f" strokecolor="#7f7f7f [1612]" strokeweight="1pt"/>
+              <v:rect w14:anchorId="0B493603" id="Rectangle 88" o:spid="_x0000_s1026" style="position:absolute;margin-left:17.55pt;margin-top:19.85pt;width:400.85pt;height:172.65pt;z-index:-251606017;visibility:visible;mso-wrap-style:square;mso-width-percent:0;mso-wrap-distance-left:9pt;mso-wrap-distance-top:0;mso-wrap-distance-right:9pt;mso-wrap-distance-bottom:0;mso-position-horizontal:absolute;mso-position-horizontal-relative:text;mso-position-vertical:absolute;mso-position-vertical-relative:text;mso-width-percent:0;mso-width-relative:margin;v-text-anchor:middle" o:gfxdata="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" filled="f" strokecolor="#7f7f7f [1612]" strokeweight="1pt"/>
             </w:pict>
           </mc:Fallback>
         </mc:AlternateContent>
@@ -548,7 +548,7 @@
         <mc:AlternateContent>
           <mc:Choice Requires="wpg">
             <w:drawing>
-              <wp:anchor distT="0" distB="0" distL="114300" distR="114300" simplePos="0" relativeHeight="251642880" behindDoc="0" locked="0" layoutInCell="1" allowOverlap="1">
+              <wp:anchor distT="0" distB="0" distL="114300" distR="114300" simplePos="0" relativeHeight="251641856" behindDoc="0" locked="0" layoutInCell="1" allowOverlap="1" wp14:anchorId="1DCE2163" wp14:editId="0F0C584B">
                 <wp:simplePos x="0" y="0"/>
                 <wp:positionH relativeFrom="column">
                   <wp:posOffset>221827</wp:posOffset>
@@ -714,7 +714,7 @@
           </mc:Choice>
           <mc:Fallback>
             <w:pict>
-              <v:group id="Group 1" o:spid="_x0000_s1026" style="position:absolute;left:0;text-align:left;margin-left:17.45pt;margin-top:25.05pt;width:400.5pt;height:167.35pt;z-index:251642880;mso-height-relative:margin" coordorigin=",669" coordsize="50863,21258" o:gfxdata="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">
+              <v:group w14:anchorId="1DCE2163" id="Group 1" o:spid="_x0000_s1026" style="position:absolute;left:0;text-align:left;margin-left:17.45pt;margin-top:25.05pt;width:400.5pt;height:167.35pt;z-index:251641856;mso-height-relative:margin" coordorigin=",669" coordsize="50863,21258" o:gfxdata="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">
                 <v:shapetype id="_x0000_t75" coordsize="21600,21600" o:spt="75" o:preferrelative="t" path="m@4@5l@4@11@9@11@9@5xe" filled="f" stroked="f">
                   <v:stroke joinstyle="miter"/>
                   <v:formulas>
@@ -832,25 +832,24 @@
       </w:pPr>
       <w:r>
         <w:rPr>
-          <w:iCs/>
           <w:noProof/>
         </w:rPr>
         <w:lastRenderedPageBreak/>
         <mc:AlternateContent>
           <mc:Choice Requires="wpg">
             <w:drawing>
-              <wp:anchor distT="0" distB="0" distL="114300" distR="114300" simplePos="0" relativeHeight="251666432" behindDoc="0" locked="0" layoutInCell="1" allowOverlap="1">
+              <wp:anchor distT="0" distB="0" distL="114300" distR="114300" simplePos="0" relativeHeight="251714560" behindDoc="0" locked="0" layoutInCell="1" allowOverlap="1" wp14:anchorId="4CF2BF31" wp14:editId="11B8CA5E">
                 <wp:simplePos x="0" y="0"/>
                 <wp:positionH relativeFrom="column">
-                  <wp:posOffset>-65314</wp:posOffset>
+                  <wp:posOffset>-123825</wp:posOffset>
                 </wp:positionH>
                 <wp:positionV relativeFrom="paragraph">
-                  <wp:posOffset>-27992</wp:posOffset>
+                  <wp:posOffset>-66675</wp:posOffset>
                 </wp:positionV>
-                <wp:extent cx="6276340" cy="2242421"/>
-                <wp:effectExtent l="0" t="0" r="0" b="0"/>
+                <wp:extent cx="6333490" cy="2348230"/>
+                <wp:effectExtent l="0" t="0" r="0" b="13970"/>
                 <wp:wrapNone/>
-                <wp:docPr id="11" name="Group 11"/>
+                <wp:docPr id="9" name="Group 9"/>
                 <wp:cNvGraphicFramePr/>
                 <a:graphic xmlns:a="http://schemas.openxmlformats.org/drawingml/2006/main">
                   <a:graphicData uri="http://schemas.microsoft.com/office/word/2010/wordprocessingGroup">
@@ -859,46 +858,683 @@
                       <wpg:grpSpPr>
                         <a:xfrm>
                           <a:off x="0" y="0"/>
-                          <a:ext cx="6276340" cy="2242421"/>
-                          <a:chOff x="14819" y="0"/>
-                          <a:chExt cx="6277396" cy="2242828"/>
+                          <a:ext cx="6333490" cy="2348230"/>
+                          <a:chOff x="0" y="0"/>
+                          <a:chExt cx="6333490" cy="2348230"/>
                         </a:xfrm>
                       </wpg:grpSpPr>
                       <wpg:grpSp>
-                        <wpg:cNvPr id="10" name="Group 10"/>
+                        <wpg:cNvPr id="11" name="Group 11"/>
                         <wpg:cNvGrpSpPr/>
                         <wpg:grpSpPr>
                           <a:xfrm>
-                            <a:off x="14819" y="0"/>
-                            <a:ext cx="6277396" cy="2242828"/>
-                            <a:chOff x="14820" y="0"/>
-                            <a:chExt cx="6277831" cy="2242992"/>
+                            <a:off x="57150" y="38100"/>
+                            <a:ext cx="6276340" cy="2242421"/>
+                            <a:chOff x="14819" y="0"/>
+                            <a:chExt cx="6277396" cy="2242828"/>
                           </a:xfrm>
                         </wpg:grpSpPr>
                         <wpg:grpSp>
-                          <wpg:cNvPr id="2" name="Group 2"/>
+                          <wpg:cNvPr id="10" name="Group 10"/>
                           <wpg:cNvGrpSpPr/>
                           <wpg:grpSpPr>
                             <a:xfrm>
-                              <a:off x="14820" y="0"/>
-                              <a:ext cx="6277831" cy="2242992"/>
-                              <a:chOff x="-608135" y="-6597"/>
-                              <a:chExt cx="6278337" cy="2243002"/>
+                              <a:off x="14819" y="0"/>
+                              <a:ext cx="6277396" cy="2242828"/>
+                              <a:chOff x="14820" y="0"/>
+                              <a:chExt cx="6277831" cy="2242992"/>
                             </a:xfrm>
                           </wpg:grpSpPr>
+                          <wpg:grpSp>
+                            <wpg:cNvPr id="2" name="Group 2"/>
+                            <wpg:cNvGrpSpPr/>
+                            <wpg:grpSpPr>
+                              <a:xfrm>
+                                <a:off x="14820" y="0"/>
+                                <a:ext cx="6277831" cy="2242992"/>
+                                <a:chOff x="-608135" y="-6597"/>
+                                <a:chExt cx="6278337" cy="2243002"/>
+                              </a:xfrm>
+                            </wpg:grpSpPr>
+                            <wps:wsp>
+                              <wps:cNvPr id="77" name="Oval 76">
+                                <a:extLst>
+                                  <a:ext uri="{FF2B5EF4-FFF2-40B4-BE49-F238E27FC236}">
+                                    <a16:creationId xmlns:a16="http://schemas.microsoft.com/office/drawing/2014/main" id="{E7F6EF74-8D1D-9544-976D-740897ED5975}"/>
+                                  </a:ext>
+                                </a:extLst>
+                              </wps:cNvPr>
+                              <wps:cNvSpPr/>
+                              <wps:spPr>
+                                <a:xfrm>
+                                  <a:off x="-253630" y="242543"/>
+                                  <a:ext cx="1691949" cy="1527935"/>
+                                </a:xfrm>
+                                <a:prstGeom prst="ellipse">
+                                  <a:avLst/>
+                                </a:prstGeom>
+                                <a:noFill/>
+                                <a:ln w="38100">
+                                  <a:solidFill>
+                                    <a:schemeClr val="tx1"/>
+                                  </a:solidFill>
+                                </a:ln>
+                              </wps:spPr>
+                              <wps:style>
+                                <a:lnRef idx="2">
+                                  <a:schemeClr val="accent1">
+                                    <a:shade val="50000"/>
+                                  </a:schemeClr>
+                                </a:lnRef>
+                                <a:fillRef idx="1">
+                                  <a:schemeClr val="accent1"/>
+                                </a:fillRef>
+                                <a:effectRef idx="0">
+                                  <a:schemeClr val="accent1"/>
+                                </a:effectRef>
+                                <a:fontRef idx="minor">
+                                  <a:schemeClr val="lt1"/>
+                                </a:fontRef>
+                              </wps:style>
+                              <wps:bodyPr rtlCol="0" anchor="ctr"/>
+                            </wps:wsp>
+                            <wps:wsp>
+                              <wps:cNvPr id="100" name="Text Box 180">
+                                <a:extLst>
+                                  <a:ext uri="{FF2B5EF4-FFF2-40B4-BE49-F238E27FC236}">
+                                    <a16:creationId xmlns:a16="http://schemas.microsoft.com/office/drawing/2014/main" id="{C1E4E14C-FC40-8347-B293-26F7FCA118AF}"/>
+                                  </a:ext>
+                                </a:extLst>
+                              </wps:cNvPr>
+                              <wps:cNvSpPr txBox="1">
+                                <a:spLocks noChangeArrowheads="1"/>
+                              </wps:cNvSpPr>
+                              <wps:spPr bwMode="auto">
+                                <a:xfrm>
+                                  <a:off x="0" y="0"/>
+                                  <a:ext cx="2632063" cy="346704"/>
+                                </a:xfrm>
+                                <a:prstGeom prst="rect">
+                                  <a:avLst/>
+                                </a:prstGeom>
+                                <a:noFill/>
+                                <a:ln>
+                                  <a:noFill/>
+                                </a:ln>
+                                <a:effectLst/>
+                                <a:extLst>
+                                  <a:ext uri="{909E8E84-426E-40DD-AFC4-6F175D3DCCD1}">
+                                    <a14:hiddenFill xmlns:a14="http://schemas.microsoft.com/office/drawing/2010/main">
+                                      <a:solidFill>
+                                        <a:schemeClr val="accent1"/>
+                                      </a:solidFill>
+                                    </a14:hiddenFill>
+                                  </a:ext>
+                                  <a:ext uri="{91240B29-F687-4F45-9708-019B960494DF}">
+                                    <a14:hiddenLine xmlns:a14="http://schemas.microsoft.com/office/drawing/2010/main" w="9525">
+                                      <a:solidFill>
+                                        <a:schemeClr val="tx1"/>
+                                      </a:solidFill>
+                                      <a:miter lim="800000"/>
+                                      <a:headEnd/>
+                                      <a:tailEnd/>
+                                    </a14:hiddenLine>
+                                  </a:ext>
+                                  <a:ext uri="{AF507438-7753-43E0-B8FC-AC1667EBCBE1}">
+                                    <a14:hiddenEffects xmlns:a14="http://schemas.microsoft.com/office/drawing/2010/main">
+                                      <a:effectLst>
+                                        <a:outerShdw dist="35921" dir="2700000" algn="ctr" rotWithShape="0">
+                                          <a:schemeClr val="bg2"/>
+                                        </a:outerShdw>
+                                      </a:effectLst>
+                                    </a14:hiddenEffects>
+                                  </a:ext>
+                                </a:extLst>
+                              </wps:spPr>
+                              <wps:txbx>
+                                <w:txbxContent>
+                                  <w:p>
+                                    <w:r>
+                                      <w:rPr>
+                                        <w:rFonts w:eastAsia="Cambria Math"/>
+                                        <w:i/>
+                                        <w:iCs/>
+                                        <w:color w:val="000000" w:themeColor="text1"/>
+                                        <w:kern w:val="24"/>
+                                      </w:rPr>
+                                      <w:t>Escherichia Coli</w:t>
+                                    </w:r>
+                                  </w:p>
+                                </w:txbxContent>
+                              </wps:txbx>
+                              <wps:bodyPr wrap="square" lIns="83814" tIns="41907" rIns="83814" bIns="41907">
+                                <a:spAutoFit/>
+                              </wps:bodyPr>
+                            </wps:wsp>
+                            <wps:wsp>
+                              <wps:cNvPr id="101" name="Text Box 180">
+                                <a:extLst>
+                                  <a:ext uri="{FF2B5EF4-FFF2-40B4-BE49-F238E27FC236}">
+                                    <a16:creationId xmlns:a16="http://schemas.microsoft.com/office/drawing/2014/main" id="{EC835408-EC04-3348-A0A1-6DD3B6516EF6}"/>
+                                  </a:ext>
+                                </a:extLst>
+                              </wps:cNvPr>
+                              <wps:cNvSpPr txBox="1">
+                                <a:spLocks noChangeArrowheads="1"/>
+                              </wps:cNvSpPr>
+                              <wps:spPr bwMode="auto">
+                                <a:xfrm>
+                                  <a:off x="3038139" y="-6597"/>
+                                  <a:ext cx="2632063" cy="346704"/>
+                                </a:xfrm>
+                                <a:prstGeom prst="rect">
+                                  <a:avLst/>
+                                </a:prstGeom>
+                                <a:noFill/>
+                                <a:ln>
+                                  <a:noFill/>
+                                </a:ln>
+                                <a:effectLst/>
+                                <a:extLst>
+                                  <a:ext uri="{909E8E84-426E-40DD-AFC4-6F175D3DCCD1}">
+                                    <a14:hiddenFill xmlns:a14="http://schemas.microsoft.com/office/drawing/2010/main">
+                                      <a:solidFill>
+                                        <a:schemeClr val="accent1"/>
+                                      </a:solidFill>
+                                    </a14:hiddenFill>
+                                  </a:ext>
+                                  <a:ext uri="{91240B29-F687-4F45-9708-019B960494DF}">
+                                    <a14:hiddenLine xmlns:a14="http://schemas.microsoft.com/office/drawing/2010/main" w="9525">
+                                      <a:solidFill>
+                                        <a:schemeClr val="tx1"/>
+                                      </a:solidFill>
+                                      <a:miter lim="800000"/>
+                                      <a:headEnd/>
+                                      <a:tailEnd/>
+                                    </a14:hiddenLine>
+                                  </a:ext>
+                                  <a:ext uri="{AF507438-7753-43E0-B8FC-AC1667EBCBE1}">
+                                    <a14:hiddenEffects xmlns:a14="http://schemas.microsoft.com/office/drawing/2010/main">
+                                      <a:effectLst>
+                                        <a:outerShdw dist="35921" dir="2700000" algn="ctr" rotWithShape="0">
+                                          <a:schemeClr val="bg2"/>
+                                        </a:outerShdw>
+                                      </a:effectLst>
+                                    </a14:hiddenEffects>
+                                  </a:ext>
+                                </a:extLst>
+                              </wps:spPr>
+                              <wps:txbx>
+                                <w:txbxContent>
+                                  <w:p>
+                                    <w:r>
+                                      <w:rPr>
+                                        <w:rFonts w:eastAsia="Cambria Math"/>
+                                        <w:i/>
+                                        <w:iCs/>
+                                        <w:color w:val="000000" w:themeColor="text1"/>
+                                        <w:kern w:val="24"/>
+                                      </w:rPr>
+                                      <w:t>Synthetic Cell</w:t>
+                                    </w:r>
+                                  </w:p>
+                                </w:txbxContent>
+                              </wps:txbx>
+                              <wps:bodyPr wrap="square" lIns="83814" tIns="41907" rIns="83814" bIns="41907">
+                                <a:spAutoFit/>
+                              </wps:bodyPr>
+                            </wps:wsp>
+                            <wps:wsp>
+                              <wps:cNvPr id="78" name="Trapezoid 77">
+                                <a:extLst>
+                                  <a:ext uri="{FF2B5EF4-FFF2-40B4-BE49-F238E27FC236}">
+                                    <a16:creationId xmlns:a16="http://schemas.microsoft.com/office/drawing/2014/main" id="{3F86ACAD-2947-5A43-B98A-E6158AB8F272}"/>
+                                  </a:ext>
+                                </a:extLst>
+                              </wps:cNvPr>
+                              <wps:cNvSpPr/>
+                              <wps:spPr>
+                                <a:xfrm>
+                                  <a:off x="-53249" y="589599"/>
+                                  <a:ext cx="472853" cy="328842"/>
+                                </a:xfrm>
+                                <a:prstGeom prst="trapezoid">
+                                  <a:avLst/>
+                                </a:prstGeom>
+                              </wps:spPr>
+                              <wps:style>
+                                <a:lnRef idx="2">
+                                  <a:schemeClr val="accent1">
+                                    <a:shade val="50000"/>
+                                  </a:schemeClr>
+                                </a:lnRef>
+                                <a:fillRef idx="1">
+                                  <a:schemeClr val="accent1"/>
+                                </a:fillRef>
+                                <a:effectRef idx="0">
+                                  <a:schemeClr val="accent1"/>
+                                </a:effectRef>
+                                <a:fontRef idx="minor">
+                                  <a:schemeClr val="lt1"/>
+                                </a:fontRef>
+                              </wps:style>
+                              <wps:txbx>
+                                <w:txbxContent>
+                                  <w:p>
+                                    <w:pPr>
+                                      <w:jc w:val="center"/>
+                                    </w:pPr>
+                                    <w:r>
+                                      <w:rPr>
+                                        <w:rFonts w:ascii="Avenir Book" w:hAnsi="Avenir Book" w:cstheme="minorBidi"/>
+                                        <w:color w:val="FFFFFF" w:themeColor="light1"/>
+                                        <w:kern w:val="24"/>
+                                      </w:rPr>
+                                      <w:t>Tx</w:t>
+                                    </w:r>
+                                  </w:p>
+                                </w:txbxContent>
+                              </wps:txbx>
+                              <wps:bodyPr rtlCol="0" anchor="ctr"/>
+                            </wps:wsp>
+                            <wps:wsp>
+                              <wps:cNvPr id="79" name="Triangle 78">
+                                <a:extLst>
+                                  <a:ext uri="{FF2B5EF4-FFF2-40B4-BE49-F238E27FC236}">
+                                    <a16:creationId xmlns:a16="http://schemas.microsoft.com/office/drawing/2014/main" id="{7575CEBA-0CED-E440-9741-93DA73B7B0B3}"/>
+                                  </a:ext>
+                                </a:extLst>
+                              </wps:cNvPr>
+                              <wps:cNvSpPr/>
+                              <wps:spPr>
+                                <a:xfrm>
+                                  <a:off x="535024" y="888877"/>
+                                  <a:ext cx="736887" cy="523785"/>
+                                </a:xfrm>
+                                <a:prstGeom prst="triangle">
+                                  <a:avLst/>
+                                </a:prstGeom>
+                              </wps:spPr>
+                              <wps:style>
+                                <a:lnRef idx="2">
+                                  <a:schemeClr val="accent2">
+                                    <a:shade val="50000"/>
+                                  </a:schemeClr>
+                                </a:lnRef>
+                                <a:fillRef idx="1">
+                                  <a:schemeClr val="accent2"/>
+                                </a:fillRef>
+                                <a:effectRef idx="0">
+                                  <a:schemeClr val="accent2"/>
+                                </a:effectRef>
+                                <a:fontRef idx="minor">
+                                  <a:schemeClr val="lt1"/>
+                                </a:fontRef>
+                              </wps:style>
+                              <wps:txbx>
+                                <w:txbxContent>
+                                  <w:p>
+                                    <w:pPr>
+                                      <w:jc w:val="center"/>
+                                    </w:pPr>
+                                    <w:r>
+                                      <w:rPr>
+                                        <w:rFonts w:ascii="Avenir Book" w:hAnsi="Avenir Book" w:cstheme="minorBidi"/>
+                                        <w:color w:val="FFFFFF" w:themeColor="light1"/>
+                                        <w:kern w:val="24"/>
+                                        <w:sz w:val="28"/>
+                                        <w:szCs w:val="28"/>
+                                      </w:rPr>
+                                      <w:t>Tl</w:t>
+                                    </w:r>
+                                  </w:p>
+                                </w:txbxContent>
+                              </wps:txbx>
+                              <wps:bodyPr wrap="square" rtlCol="0" anchor="ctr">
+                                <a:noAutofit/>
+                              </wps:bodyPr>
+                            </wps:wsp>
+                            <wps:wsp>
+                              <wps:cNvPr id="84" name="Hexagon 83">
+                                <a:extLst>
+                                  <a:ext uri="{FF2B5EF4-FFF2-40B4-BE49-F238E27FC236}">
+                                    <a16:creationId xmlns:a16="http://schemas.microsoft.com/office/drawing/2014/main" id="{8C4F2866-CCB4-F04C-AE8D-D48B68CA715B}"/>
+                                  </a:ext>
+                                </a:extLst>
+                              </wps:cNvPr>
+                              <wps:cNvSpPr/>
+                              <wps:spPr>
+                                <a:xfrm>
+                                  <a:off x="-670" y="1139662"/>
+                                  <a:ext cx="420274" cy="274931"/>
+                                </a:xfrm>
+                                <a:prstGeom prst="hexagon">
+                                  <a:avLst/>
+                                </a:prstGeom>
+                              </wps:spPr>
+                              <wps:style>
+                                <a:lnRef idx="2">
+                                  <a:schemeClr val="accent3">
+                                    <a:shade val="50000"/>
+                                  </a:schemeClr>
+                                </a:lnRef>
+                                <a:fillRef idx="1">
+                                  <a:schemeClr val="accent3"/>
+                                </a:fillRef>
+                                <a:effectRef idx="0">
+                                  <a:schemeClr val="accent3"/>
+                                </a:effectRef>
+                                <a:fontRef idx="minor">
+                                  <a:schemeClr val="lt1"/>
+                                </a:fontRef>
+                              </wps:style>
+                              <wps:bodyPr rtlCol="0" anchor="ctr"/>
+                            </wps:wsp>
+                            <wps:wsp>
+                              <wps:cNvPr id="98" name="Teardrop 97">
+                                <a:extLst>
+                                  <a:ext uri="{FF2B5EF4-FFF2-40B4-BE49-F238E27FC236}">
+                                    <a16:creationId xmlns:a16="http://schemas.microsoft.com/office/drawing/2014/main" id="{7F97674F-1275-E547-BFE6-E6F7BC2B803C}"/>
+                                  </a:ext>
+                                </a:extLst>
+                              </wps:cNvPr>
+                              <wps:cNvSpPr/>
+                              <wps:spPr>
+                                <a:xfrm>
+                                  <a:off x="961062" y="714312"/>
+                                  <a:ext cx="224273" cy="197826"/>
+                                </a:xfrm>
+                                <a:prstGeom prst="teardrop">
+                                  <a:avLst/>
+                                </a:prstGeom>
+                              </wps:spPr>
+                              <wps:style>
+                                <a:lnRef idx="2">
+                                  <a:schemeClr val="accent3">
+                                    <a:shade val="50000"/>
+                                  </a:schemeClr>
+                                </a:lnRef>
+                                <a:fillRef idx="1">
+                                  <a:schemeClr val="accent3"/>
+                                </a:fillRef>
+                                <a:effectRef idx="0">
+                                  <a:schemeClr val="accent3"/>
+                                </a:effectRef>
+                                <a:fontRef idx="minor">
+                                  <a:schemeClr val="lt1"/>
+                                </a:fontRef>
+                              </wps:style>
+                              <wps:bodyPr rtlCol="0" anchor="ctr"/>
+                            </wps:wsp>
+                            <wps:wsp>
+                              <wps:cNvPr id="102" name="Diagonal Stripe 101">
+                                <a:extLst>
+                                  <a:ext uri="{FF2B5EF4-FFF2-40B4-BE49-F238E27FC236}">
+                                    <a16:creationId xmlns:a16="http://schemas.microsoft.com/office/drawing/2014/main" id="{8C7BF5FC-C58E-124C-93DE-145C14228C17}"/>
+                                  </a:ext>
+                                </a:extLst>
+                              </wps:cNvPr>
+                              <wps:cNvSpPr/>
+                              <wps:spPr>
+                                <a:xfrm>
+                                  <a:off x="517835" y="918440"/>
+                                  <a:ext cx="276251" cy="247500"/>
+                                </a:xfrm>
+                                <a:prstGeom prst="diagStripe">
+                                  <a:avLst>
+                                    <a:gd name="adj" fmla="val 0"/>
+                                  </a:avLst>
+                                </a:prstGeom>
+                              </wps:spPr>
+                              <wps:style>
+                                <a:lnRef idx="2">
+                                  <a:schemeClr val="accent3">
+                                    <a:shade val="50000"/>
+                                  </a:schemeClr>
+                                </a:lnRef>
+                                <a:fillRef idx="1">
+                                  <a:schemeClr val="accent3"/>
+                                </a:fillRef>
+                                <a:effectRef idx="0">
+                                  <a:schemeClr val="accent3"/>
+                                </a:effectRef>
+                                <a:fontRef idx="minor">
+                                  <a:schemeClr val="lt1"/>
+                                </a:fontRef>
+                              </wps:style>
+                              <wps:bodyPr wrap="square" rtlCol="0" anchor="ctr">
+                                <a:noAutofit/>
+                              </wps:bodyPr>
+                            </wps:wsp>
+                            <wps:wsp>
+                              <wps:cNvPr id="103" name="Pie 102">
+                                <a:extLst>
+                                  <a:ext uri="{FF2B5EF4-FFF2-40B4-BE49-F238E27FC236}">
+                                    <a16:creationId xmlns:a16="http://schemas.microsoft.com/office/drawing/2014/main" id="{5A149A77-2F5D-7C4F-8C22-4F14C621F51F}"/>
+                                  </a:ext>
+                                </a:extLst>
+                              </wps:cNvPr>
+                              <wps:cNvSpPr/>
+                              <wps:spPr>
+                                <a:xfrm>
+                                  <a:off x="543872" y="412471"/>
+                                  <a:ext cx="250214" cy="227586"/>
+                                </a:xfrm>
+                                <a:prstGeom prst="pie">
+                                  <a:avLst/>
+                                </a:prstGeom>
+                              </wps:spPr>
+                              <wps:style>
+                                <a:lnRef idx="2">
+                                  <a:schemeClr val="accent3">
+                                    <a:shade val="50000"/>
+                                  </a:schemeClr>
+                                </a:lnRef>
+                                <a:fillRef idx="1">
+                                  <a:schemeClr val="accent3"/>
+                                </a:fillRef>
+                                <a:effectRef idx="0">
+                                  <a:schemeClr val="accent3"/>
+                                </a:effectRef>
+                                <a:fontRef idx="minor">
+                                  <a:schemeClr val="lt1"/>
+                                </a:fontRef>
+                              </wps:style>
+                              <wps:bodyPr rtlCol="0" anchor="ctr"/>
+                            </wps:wsp>
+                            <wps:wsp>
+                              <wps:cNvPr id="104" name="Right Arrow 103">
+                                <a:extLst>
+                                  <a:ext uri="{FF2B5EF4-FFF2-40B4-BE49-F238E27FC236}">
+                                    <a16:creationId xmlns:a16="http://schemas.microsoft.com/office/drawing/2014/main" id="{CED72B33-0291-9549-89FB-5DE213F2607C}"/>
+                                  </a:ext>
+                                </a:extLst>
+                              </wps:cNvPr>
+                              <wps:cNvSpPr/>
+                              <wps:spPr>
+                                <a:xfrm>
+                                  <a:off x="1641464" y="883814"/>
+                                  <a:ext cx="990600" cy="146328"/>
+                                </a:xfrm>
+                                <a:prstGeom prst="rightArrow">
+                                  <a:avLst/>
+                                </a:prstGeom>
+                              </wps:spPr>
+                              <wps:style>
+                                <a:lnRef idx="2">
+                                  <a:schemeClr val="accent1">
+                                    <a:shade val="50000"/>
+                                  </a:schemeClr>
+                                </a:lnRef>
+                                <a:fillRef idx="1">
+                                  <a:schemeClr val="accent1"/>
+                                </a:fillRef>
+                                <a:effectRef idx="0">
+                                  <a:schemeClr val="accent1"/>
+                                </a:effectRef>
+                                <a:fontRef idx="minor">
+                                  <a:schemeClr val="lt1"/>
+                                </a:fontRef>
+                              </wps:style>
+                              <wps:bodyPr rtlCol="0" anchor="ctr"/>
+                            </wps:wsp>
+                            <pic:pic xmlns:pic="http://schemas.openxmlformats.org/drawingml/2006/picture">
+                              <pic:nvPicPr>
+                                <pic:cNvPr id="106" name="Picture 105" descr="A picture containing drawing, table, window&#10;&#10;Description automatically generated">
+                                  <a:extLst>
+                                    <a:ext uri="{FF2B5EF4-FFF2-40B4-BE49-F238E27FC236}">
+                                      <a16:creationId xmlns:a16="http://schemas.microsoft.com/office/drawing/2014/main" id="{A79F8FDC-83DA-464A-9D9E-887AC9D225C1}"/>
+                                    </a:ext>
+                                  </a:extLst>
+                                </pic:cNvPr>
+                                <pic:cNvPicPr>
+                                  <a:picLocks noChangeAspect="1"/>
+                                </pic:cNvPicPr>
+                              </pic:nvPicPr>
+                              <pic:blipFill>
+                                <a:blip r:embed="rId9" cstate="print">
+                                  <a:extLst>
+                                    <a:ext uri="{28A0092B-C50C-407E-A947-70E740481C1C}">
+                                      <a14:useLocalDpi xmlns:a14="http://schemas.microsoft.com/office/drawing/2010/main" val="0"/>
+                                    </a:ext>
+                                  </a:extLst>
+                                </a:blip>
+                                <a:stretch>
+                                  <a:fillRect/>
+                                </a:stretch>
+                              </pic:blipFill>
+                              <pic:spPr>
+                                <a:xfrm rot="2872588">
+                                  <a:off x="3665044" y="505379"/>
+                                  <a:ext cx="290195" cy="747395"/>
+                                </a:xfrm>
+                                <a:prstGeom prst="rect">
+                                  <a:avLst/>
+                                </a:prstGeom>
+                              </pic:spPr>
+                            </pic:pic>
+                            <wps:wsp>
+                              <wps:cNvPr id="117" name="Text Box 180">
+                                <a:extLst>
+                                  <a:ext uri="{FF2B5EF4-FFF2-40B4-BE49-F238E27FC236}">
+                                    <a16:creationId xmlns:a16="http://schemas.microsoft.com/office/drawing/2014/main" id="{88054338-BD98-8E4F-A61B-49DFFC8BF9C1}"/>
+                                  </a:ext>
+                                </a:extLst>
+                              </wps:cNvPr>
+                              <wps:cNvSpPr txBox="1">
+                                <a:spLocks noChangeArrowheads="1"/>
+                              </wps:cNvSpPr>
+                              <wps:spPr bwMode="auto">
+                                <a:xfrm>
+                                  <a:off x="-608135" y="1830615"/>
+                                  <a:ext cx="6041648" cy="405790"/>
+                                </a:xfrm>
+                                <a:prstGeom prst="rect">
+                                  <a:avLst/>
+                                </a:prstGeom>
+                                <a:noFill/>
+                                <a:ln>
+                                  <a:noFill/>
+                                </a:ln>
+                                <a:effectLst/>
+                                <a:extLst>
+                                  <a:ext uri="{909E8E84-426E-40DD-AFC4-6F175D3DCCD1}">
+                                    <a14:hiddenFill xmlns:a14="http://schemas.microsoft.com/office/drawing/2010/main">
+                                      <a:solidFill>
+                                        <a:schemeClr val="accent1"/>
+                                      </a:solidFill>
+                                    </a14:hiddenFill>
+                                  </a:ext>
+                                  <a:ext uri="{91240B29-F687-4F45-9708-019B960494DF}">
+                                    <a14:hiddenLine xmlns:a14="http://schemas.microsoft.com/office/drawing/2010/main" w="9525">
+                                      <a:solidFill>
+                                        <a:schemeClr val="tx1"/>
+                                      </a:solidFill>
+                                      <a:miter lim="800000"/>
+                                      <a:headEnd/>
+                                      <a:tailEnd/>
+                                    </a14:hiddenLine>
+                                  </a:ext>
+                                  <a:ext uri="{AF507438-7753-43E0-B8FC-AC1667EBCBE1}">
+                                    <a14:hiddenEffects xmlns:a14="http://schemas.microsoft.com/office/drawing/2010/main">
+                                      <a:effectLst>
+                                        <a:outerShdw dist="35921" dir="2700000" algn="ctr" rotWithShape="0">
+                                          <a:schemeClr val="bg2"/>
+                                        </a:outerShdw>
+                                      </a:effectLst>
+                                    </a14:hiddenEffects>
+                                  </a:ext>
+                                </a:extLst>
+                              </wps:spPr>
+                              <wps:txbx>
+                                <w:txbxContent>
+                                  <w:p>
+                                    <w:pPr>
+                                      <w:spacing w:line="240" w:lineRule="auto"/>
+                                      <w:rPr>
+                                        <w:sz w:val="22"/>
+                                        <w:szCs w:val="22"/>
+                                      </w:rPr>
+                                    </w:pPr>
+                                    <w:r>
+                                      <w:rPr>
+                                        <w:rFonts w:eastAsia="Cambria Math"/>
+                                        <w:b/>
+                                        <w:bCs/>
+                                        <w:color w:val="000000" w:themeColor="text1"/>
+                                        <w:kern w:val="24"/>
+                                        <w:sz w:val="22"/>
+                                        <w:szCs w:val="22"/>
+                                      </w:rPr>
+                                      <w:t>Figure 2</w:t>
+                                    </w:r>
+                                    <w:r>
+                                      <w:rPr>
+                                        <w:rFonts w:eastAsia="Cambria Math"/>
+                                        <w:color w:val="000000" w:themeColor="text1"/>
+                                        <w:kern w:val="24"/>
+                                        <w:sz w:val="22"/>
+                                        <w:szCs w:val="22"/>
+                                      </w:rPr>
+                                      <w:t xml:space="preserve">. A depiction of a synthetic cell. The transcriptional (orange) and translational (blue) machinery from </w:t>
+                                    </w:r>
+                                    <w:r>
+                                      <w:rPr>
+                                        <w:rFonts w:eastAsia="Cambria Math"/>
+                                        <w:i/>
+                                        <w:iCs/>
+                                        <w:color w:val="000000" w:themeColor="text1"/>
+                                        <w:kern w:val="24"/>
+                                        <w:sz w:val="22"/>
+                                        <w:szCs w:val="22"/>
+                                      </w:rPr>
+                                      <w:t>E. Coli</w:t>
+                                    </w:r>
+                                    <w:r>
+                                      <w:rPr>
+                                        <w:rFonts w:eastAsia="Cambria Math"/>
+                                        <w:color w:val="000000" w:themeColor="text1"/>
+                                        <w:kern w:val="24"/>
+                                        <w:sz w:val="22"/>
+                                        <w:szCs w:val="22"/>
+                                      </w:rPr>
+                                      <w:t xml:space="preserve"> is extracted and placed into a liposome with the desired DNA template.</w:t>
+                                    </w:r>
+                                  </w:p>
+                                </w:txbxContent>
+                              </wps:txbx>
+                              <wps:bodyPr wrap="square" lIns="83814" tIns="41907" rIns="83814" bIns="41907">
+                                <a:spAutoFit/>
+                              </wps:bodyPr>
+                            </wps:wsp>
+                          </wpg:grpSp>
                           <wps:wsp>
-                            <wps:cNvPr id="77" name="Oval 76">
-                              <a:extLst>
-                                <a:ext uri="{FF2B5EF4-FFF2-40B4-BE49-F238E27FC236}">
-                                  <a16:creationId xmlns:a16="http://schemas.microsoft.com/office/drawing/2014/main" id="{E7F6EF74-8D1D-9544-976D-740897ED5975}"/>
-                                </a:ext>
-                              </a:extLst>
-                            </wps:cNvPr>
+                            <wps:cNvPr id="3" name="Oval 76"/>
                             <wps:cNvSpPr/>
                             <wps:spPr>
                               <a:xfrm>
-                                <a:off x="-253630" y="242543"/>
-                                <a:ext cx="1691949" cy="1527935"/>
+                                <a:off x="3383862" y="310155"/>
+                                <a:ext cx="1691640" cy="1527048"/>
                               </a:xfrm>
                               <a:prstGeom prst="ellipse">
                                 <a:avLst/>
@@ -929,164 +1565,12 @@
                             <wps:bodyPr rtlCol="0" anchor="ctr"/>
                           </wps:wsp>
                           <wps:wsp>
-                            <wps:cNvPr id="100" name="Text Box 180">
-                              <a:extLst>
-                                <a:ext uri="{FF2B5EF4-FFF2-40B4-BE49-F238E27FC236}">
-                                  <a16:creationId xmlns:a16="http://schemas.microsoft.com/office/drawing/2014/main" id="{C1E4E14C-FC40-8347-B293-26F7FCA118AF}"/>
-                                </a:ext>
-                              </a:extLst>
-                            </wps:cNvPr>
-                            <wps:cNvSpPr txBox="1">
-                              <a:spLocks noChangeArrowheads="1"/>
-                            </wps:cNvSpPr>
-                            <wps:spPr bwMode="auto">
-                              <a:xfrm>
-                                <a:off x="0" y="0"/>
-                                <a:ext cx="2632063" cy="346704"/>
-                              </a:xfrm>
-                              <a:prstGeom prst="rect">
-                                <a:avLst/>
-                              </a:prstGeom>
-                              <a:noFill/>
-                              <a:ln>
-                                <a:noFill/>
-                              </a:ln>
-                              <a:effectLst/>
-                              <a:extLst>
-                                <a:ext uri="{909E8E84-426E-40DD-AFC4-6F175D3DCCD1}">
-                                  <a14:hiddenFill xmlns:a14="http://schemas.microsoft.com/office/drawing/2010/main">
-                                    <a:solidFill>
-                                      <a:schemeClr val="accent1"/>
-                                    </a:solidFill>
-                                  </a14:hiddenFill>
-                                </a:ext>
-                                <a:ext uri="{91240B29-F687-4F45-9708-019B960494DF}">
-                                  <a14:hiddenLine xmlns:a14="http://schemas.microsoft.com/office/drawing/2010/main" w="9525">
-                                    <a:solidFill>
-                                      <a:schemeClr val="tx1"/>
-                                    </a:solidFill>
-                                    <a:miter lim="800000"/>
-                                    <a:headEnd/>
-                                    <a:tailEnd/>
-                                  </a14:hiddenLine>
-                                </a:ext>
-                                <a:ext uri="{AF507438-7753-43E0-B8FC-AC1667EBCBE1}">
-                                  <a14:hiddenEffects xmlns:a14="http://schemas.microsoft.com/office/drawing/2010/main">
-                                    <a:effectLst>
-                                      <a:outerShdw dist="35921" dir="2700000" algn="ctr" rotWithShape="0">
-                                        <a:schemeClr val="bg2"/>
-                                      </a:outerShdw>
-                                    </a:effectLst>
-                                  </a14:hiddenEffects>
-                                </a:ext>
-                              </a:extLst>
-                            </wps:spPr>
-                            <wps:txbx>
-                              <w:txbxContent>
-                                <w:p>
-                                  <w:r>
-                                    <w:rPr>
-                                      <w:rFonts w:eastAsia="Cambria Math"/>
-                                      <w:i/>
-                                      <w:iCs/>
-                                      <w:color w:val="000000" w:themeColor="text1"/>
-                                      <w:kern w:val="24"/>
-                                    </w:rPr>
-                                    <w:t>Escherichia Coli</w:t>
-                                  </w:r>
-                                </w:p>
-                              </w:txbxContent>
-                            </wps:txbx>
-                            <wps:bodyPr wrap="square" lIns="83814" tIns="41907" rIns="83814" bIns="41907">
-                              <a:spAutoFit/>
-                            </wps:bodyPr>
-                          </wps:wsp>
-                          <wps:wsp>
-                            <wps:cNvPr id="101" name="Text Box 180">
-                              <a:extLst>
-                                <a:ext uri="{FF2B5EF4-FFF2-40B4-BE49-F238E27FC236}">
-                                  <a16:creationId xmlns:a16="http://schemas.microsoft.com/office/drawing/2014/main" id="{EC835408-EC04-3348-A0A1-6DD3B6516EF6}"/>
-                                </a:ext>
-                              </a:extLst>
-                            </wps:cNvPr>
-                            <wps:cNvSpPr txBox="1">
-                              <a:spLocks noChangeArrowheads="1"/>
-                            </wps:cNvSpPr>
-                            <wps:spPr bwMode="auto">
-                              <a:xfrm>
-                                <a:off x="3038139" y="-6597"/>
-                                <a:ext cx="2632063" cy="346704"/>
-                              </a:xfrm>
-                              <a:prstGeom prst="rect">
-                                <a:avLst/>
-                              </a:prstGeom>
-                              <a:noFill/>
-                              <a:ln>
-                                <a:noFill/>
-                              </a:ln>
-                              <a:effectLst/>
-                              <a:extLst>
-                                <a:ext uri="{909E8E84-426E-40DD-AFC4-6F175D3DCCD1}">
-                                  <a14:hiddenFill xmlns:a14="http://schemas.microsoft.com/office/drawing/2010/main">
-                                    <a:solidFill>
-                                      <a:schemeClr val="accent1"/>
-                                    </a:solidFill>
-                                  </a14:hiddenFill>
-                                </a:ext>
-                                <a:ext uri="{91240B29-F687-4F45-9708-019B960494DF}">
-                                  <a14:hiddenLine xmlns:a14="http://schemas.microsoft.com/office/drawing/2010/main" w="9525">
-                                    <a:solidFill>
-                                      <a:schemeClr val="tx1"/>
-                                    </a:solidFill>
-                                    <a:miter lim="800000"/>
-                                    <a:headEnd/>
-                                    <a:tailEnd/>
-                                  </a14:hiddenLine>
-                                </a:ext>
-                                <a:ext uri="{AF507438-7753-43E0-B8FC-AC1667EBCBE1}">
-                                  <a14:hiddenEffects xmlns:a14="http://schemas.microsoft.com/office/drawing/2010/main">
-                                    <a:effectLst>
-                                      <a:outerShdw dist="35921" dir="2700000" algn="ctr" rotWithShape="0">
-                                        <a:schemeClr val="bg2"/>
-                                      </a:outerShdw>
-                                    </a:effectLst>
-                                  </a14:hiddenEffects>
-                                </a:ext>
-                              </a:extLst>
-                            </wps:spPr>
-                            <wps:txbx>
-                              <w:txbxContent>
-                                <w:p>
-                                  <w:r>
-                                    <w:rPr>
-                                      <w:rFonts w:eastAsia="Cambria Math"/>
-                                      <w:i/>
-                                      <w:iCs/>
-                                      <w:color w:val="000000" w:themeColor="text1"/>
-                                      <w:kern w:val="24"/>
-                                    </w:rPr>
-                                    <w:t>Synthetic Cell</w:t>
-                                  </w:r>
-                                </w:p>
-                              </w:txbxContent>
-                            </wps:txbx>
-                            <wps:bodyPr wrap="square" lIns="83814" tIns="41907" rIns="83814" bIns="41907">
-                              <a:spAutoFit/>
-                            </wps:bodyPr>
-                          </wps:wsp>
-                          <wps:wsp>
-                            <wps:cNvPr id="78" name="Trapezoid 77">
-                              <a:extLst>
-                                <a:ext uri="{FF2B5EF4-FFF2-40B4-BE49-F238E27FC236}">
-                                  <a16:creationId xmlns:a16="http://schemas.microsoft.com/office/drawing/2014/main" id="{3F86ACAD-2947-5A43-B98A-E6158AB8F272}"/>
-                                </a:ext>
-                              </a:extLst>
-                            </wps:cNvPr>
+                            <wps:cNvPr id="4" name="Trapezoid 77"/>
                             <wps:cNvSpPr/>
                             <wps:spPr>
                               <a:xfrm>
-                                <a:off x="-53249" y="589599"/>
-                                <a:ext cx="472853" cy="328842"/>
+                                <a:off x="3580482" y="661012"/>
+                                <a:ext cx="472440" cy="328295"/>
                               </a:xfrm>
                               <a:prstGeom prst="trapezoid">
                                 <a:avLst/>
@@ -1127,456 +1611,30 @@
                             </wps:txbx>
                             <wps:bodyPr rtlCol="0" anchor="ctr"/>
                           </wps:wsp>
-                          <wps:wsp>
-                            <wps:cNvPr id="79" name="Triangle 78">
-                              <a:extLst>
-                                <a:ext uri="{FF2B5EF4-FFF2-40B4-BE49-F238E27FC236}">
-                                  <a16:creationId xmlns:a16="http://schemas.microsoft.com/office/drawing/2014/main" id="{7575CEBA-0CED-E440-9741-93DA73B7B0B3}"/>
-                                </a:ext>
-                              </a:extLst>
-                            </wps:cNvPr>
-                            <wps:cNvSpPr/>
-                            <wps:spPr>
-                              <a:xfrm>
-                                <a:off x="535024" y="888877"/>
-                                <a:ext cx="736887" cy="523785"/>
-                              </a:xfrm>
-                              <a:prstGeom prst="triangle">
-                                <a:avLst/>
-                              </a:prstGeom>
-                            </wps:spPr>
-                            <wps:style>
-                              <a:lnRef idx="2">
-                                <a:schemeClr val="accent2">
-                                  <a:shade val="50000"/>
-                                </a:schemeClr>
-                              </a:lnRef>
-                              <a:fillRef idx="1">
-                                <a:schemeClr val="accent2"/>
-                              </a:fillRef>
-                              <a:effectRef idx="0">
-                                <a:schemeClr val="accent2"/>
-                              </a:effectRef>
-                              <a:fontRef idx="minor">
-                                <a:schemeClr val="lt1"/>
-                              </a:fontRef>
-                            </wps:style>
-                            <wps:txbx>
-                              <w:txbxContent>
-                                <w:p>
-                                  <w:pPr>
-                                    <w:jc w:val="center"/>
-                                  </w:pPr>
-                                  <w:r>
-                                    <w:rPr>
-                                      <w:rFonts w:ascii="Avenir Book" w:hAnsi="Avenir Book" w:cstheme="minorBidi"/>
-                                      <w:color w:val="FFFFFF" w:themeColor="light1"/>
-                                      <w:kern w:val="24"/>
-                                      <w:sz w:val="28"/>
-                                      <w:szCs w:val="28"/>
-                                    </w:rPr>
-                                    <w:t>Tl</w:t>
-                                  </w:r>
-                                </w:p>
-                              </w:txbxContent>
-                            </wps:txbx>
-                            <wps:bodyPr wrap="square" rtlCol="0" anchor="ctr">
-                              <a:noAutofit/>
-                            </wps:bodyPr>
-                          </wps:wsp>
-                          <wps:wsp>
-                            <wps:cNvPr id="84" name="Hexagon 83">
-                              <a:extLst>
-                                <a:ext uri="{FF2B5EF4-FFF2-40B4-BE49-F238E27FC236}">
-                                  <a16:creationId xmlns:a16="http://schemas.microsoft.com/office/drawing/2014/main" id="{8C4F2866-CCB4-F04C-AE8D-D48B68CA715B}"/>
-                                </a:ext>
-                              </a:extLst>
-                            </wps:cNvPr>
-                            <wps:cNvSpPr/>
-                            <wps:spPr>
-                              <a:xfrm>
-                                <a:off x="-670" y="1139662"/>
-                                <a:ext cx="420274" cy="274931"/>
-                              </a:xfrm>
-                              <a:prstGeom prst="hexagon">
-                                <a:avLst/>
-                              </a:prstGeom>
-                            </wps:spPr>
-                            <wps:style>
-                              <a:lnRef idx="2">
-                                <a:schemeClr val="accent3">
-                                  <a:shade val="50000"/>
-                                </a:schemeClr>
-                              </a:lnRef>
-                              <a:fillRef idx="1">
-                                <a:schemeClr val="accent3"/>
-                              </a:fillRef>
-                              <a:effectRef idx="0">
-                                <a:schemeClr val="accent3"/>
-                              </a:effectRef>
-                              <a:fontRef idx="minor">
-                                <a:schemeClr val="lt1"/>
-                              </a:fontRef>
-                            </wps:style>
-                            <wps:bodyPr rtlCol="0" anchor="ctr"/>
-                          </wps:wsp>
-                          <wps:wsp>
-                            <wps:cNvPr id="98" name="Teardrop 97">
-                              <a:extLst>
-                                <a:ext uri="{FF2B5EF4-FFF2-40B4-BE49-F238E27FC236}">
-                                  <a16:creationId xmlns:a16="http://schemas.microsoft.com/office/drawing/2014/main" id="{7F97674F-1275-E547-BFE6-E6F7BC2B803C}"/>
-                                </a:ext>
-                              </a:extLst>
-                            </wps:cNvPr>
-                            <wps:cNvSpPr/>
-                            <wps:spPr>
-                              <a:xfrm>
-                                <a:off x="961062" y="714312"/>
-                                <a:ext cx="224273" cy="197826"/>
-                              </a:xfrm>
-                              <a:prstGeom prst="teardrop">
-                                <a:avLst/>
-                              </a:prstGeom>
-                            </wps:spPr>
-                            <wps:style>
-                              <a:lnRef idx="2">
-                                <a:schemeClr val="accent3">
-                                  <a:shade val="50000"/>
-                                </a:schemeClr>
-                              </a:lnRef>
-                              <a:fillRef idx="1">
-                                <a:schemeClr val="accent3"/>
-                              </a:fillRef>
-                              <a:effectRef idx="0">
-                                <a:schemeClr val="accent3"/>
-                              </a:effectRef>
-                              <a:fontRef idx="minor">
-                                <a:schemeClr val="lt1"/>
-                              </a:fontRef>
-                            </wps:style>
-                            <wps:bodyPr rtlCol="0" anchor="ctr"/>
-                          </wps:wsp>
-                          <wps:wsp>
-                            <wps:cNvPr id="102" name="Diagonal Stripe 101">
-                              <a:extLst>
-                                <a:ext uri="{FF2B5EF4-FFF2-40B4-BE49-F238E27FC236}">
-                                  <a16:creationId xmlns:a16="http://schemas.microsoft.com/office/drawing/2014/main" id="{8C7BF5FC-C58E-124C-93DE-145C14228C17}"/>
-                                </a:ext>
-                              </a:extLst>
-                            </wps:cNvPr>
-                            <wps:cNvSpPr/>
-                            <wps:spPr>
-                              <a:xfrm>
-                                <a:off x="517835" y="918440"/>
-                                <a:ext cx="276251" cy="247500"/>
-                              </a:xfrm>
-                              <a:prstGeom prst="diagStripe">
-                                <a:avLst>
-                                  <a:gd name="adj" fmla="val 0"/>
-                                </a:avLst>
-                              </a:prstGeom>
-                            </wps:spPr>
-                            <wps:style>
-                              <a:lnRef idx="2">
-                                <a:schemeClr val="accent3">
-                                  <a:shade val="50000"/>
-                                </a:schemeClr>
-                              </a:lnRef>
-                              <a:fillRef idx="1">
-                                <a:schemeClr val="accent3"/>
-                              </a:fillRef>
-                              <a:effectRef idx="0">
-                                <a:schemeClr val="accent3"/>
-                              </a:effectRef>
-                              <a:fontRef idx="minor">
-                                <a:schemeClr val="lt1"/>
-                              </a:fontRef>
-                            </wps:style>
-                            <wps:bodyPr wrap="square" rtlCol="0" anchor="ctr">
-                              <a:noAutofit/>
-                            </wps:bodyPr>
-                          </wps:wsp>
-                          <wps:wsp>
-                            <wps:cNvPr id="103" name="Pie 102">
-                              <a:extLst>
-                                <a:ext uri="{FF2B5EF4-FFF2-40B4-BE49-F238E27FC236}">
-                                  <a16:creationId xmlns:a16="http://schemas.microsoft.com/office/drawing/2014/main" id="{5A149A77-2F5D-7C4F-8C22-4F14C621F51F}"/>
-                                </a:ext>
-                              </a:extLst>
-                            </wps:cNvPr>
-                            <wps:cNvSpPr/>
-                            <wps:spPr>
-                              <a:xfrm>
-                                <a:off x="543872" y="412471"/>
-                                <a:ext cx="250214" cy="227586"/>
-                              </a:xfrm>
-                              <a:prstGeom prst="pie">
-                                <a:avLst/>
-                              </a:prstGeom>
-                            </wps:spPr>
-                            <wps:style>
-                              <a:lnRef idx="2">
-                                <a:schemeClr val="accent3">
-                                  <a:shade val="50000"/>
-                                </a:schemeClr>
-                              </a:lnRef>
-                              <a:fillRef idx="1">
-                                <a:schemeClr val="accent3"/>
-                              </a:fillRef>
-                              <a:effectRef idx="0">
-                                <a:schemeClr val="accent3"/>
-                              </a:effectRef>
-                              <a:fontRef idx="minor">
-                                <a:schemeClr val="lt1"/>
-                              </a:fontRef>
-                            </wps:style>
-                            <wps:bodyPr rtlCol="0" anchor="ctr"/>
-                          </wps:wsp>
-                          <wps:wsp>
-                            <wps:cNvPr id="104" name="Right Arrow 103">
-                              <a:extLst>
-                                <a:ext uri="{FF2B5EF4-FFF2-40B4-BE49-F238E27FC236}">
-                                  <a16:creationId xmlns:a16="http://schemas.microsoft.com/office/drawing/2014/main" id="{CED72B33-0291-9549-89FB-5DE213F2607C}"/>
-                                </a:ext>
-                              </a:extLst>
-                            </wps:cNvPr>
-                            <wps:cNvSpPr/>
-                            <wps:spPr>
-                              <a:xfrm>
-                                <a:off x="1641464" y="883814"/>
-                                <a:ext cx="990600" cy="146328"/>
-                              </a:xfrm>
-                              <a:prstGeom prst="rightArrow">
-                                <a:avLst/>
-                              </a:prstGeom>
-                            </wps:spPr>
-                            <wps:style>
-                              <a:lnRef idx="2">
-                                <a:schemeClr val="accent1">
-                                  <a:shade val="50000"/>
-                                </a:schemeClr>
-                              </a:lnRef>
-                              <a:fillRef idx="1">
-                                <a:schemeClr val="accent1"/>
-                              </a:fillRef>
-                              <a:effectRef idx="0">
-                                <a:schemeClr val="accent1"/>
-                              </a:effectRef>
-                              <a:fontRef idx="minor">
-                                <a:schemeClr val="lt1"/>
-                              </a:fontRef>
-                            </wps:style>
-                            <wps:bodyPr rtlCol="0" anchor="ctr"/>
-                          </wps:wsp>
-                          <pic:pic xmlns:pic="http://schemas.openxmlformats.org/drawingml/2006/picture">
-                            <pic:nvPicPr>
-                              <pic:cNvPr id="106" name="Picture 105" descr="A picture containing drawing, table, window&#10;&#10;Description automatically generated">
-                                <a:extLst>
-                                  <a:ext uri="{FF2B5EF4-FFF2-40B4-BE49-F238E27FC236}">
-                                    <a16:creationId xmlns:a16="http://schemas.microsoft.com/office/drawing/2014/main" id="{A79F8FDC-83DA-464A-9D9E-887AC9D225C1}"/>
-                                  </a:ext>
-                                </a:extLst>
-                              </pic:cNvPr>
-                              <pic:cNvPicPr>
-                                <a:picLocks noChangeAspect="1"/>
-                              </pic:cNvPicPr>
-                            </pic:nvPicPr>
-                            <pic:blipFill>
-                              <a:blip r:embed="rId9" cstate="print">
-                                <a:extLst>
-                                  <a:ext uri="{28A0092B-C50C-407E-A947-70E740481C1C}">
-                                    <a14:useLocalDpi xmlns:a14="http://schemas.microsoft.com/office/drawing/2010/main" val="0"/>
-                                  </a:ext>
-                                </a:extLst>
-                              </a:blip>
-                              <a:stretch>
-                                <a:fillRect/>
-                              </a:stretch>
-                            </pic:blipFill>
-                            <pic:spPr>
-                              <a:xfrm rot="2872588">
-                                <a:off x="3665044" y="505379"/>
-                                <a:ext cx="290195" cy="747395"/>
-                              </a:xfrm>
-                              <a:prstGeom prst="rect">
-                                <a:avLst/>
-                              </a:prstGeom>
-                            </pic:spPr>
-                          </pic:pic>
-                          <wps:wsp>
-                            <wps:cNvPr id="117" name="Text Box 180">
-                              <a:extLst>
-                                <a:ext uri="{FF2B5EF4-FFF2-40B4-BE49-F238E27FC236}">
-                                  <a16:creationId xmlns:a16="http://schemas.microsoft.com/office/drawing/2014/main" id="{88054338-BD98-8E4F-A61B-49DFFC8BF9C1}"/>
-                                </a:ext>
-                              </a:extLst>
-                            </wps:cNvPr>
-                            <wps:cNvSpPr txBox="1">
-                              <a:spLocks noChangeArrowheads="1"/>
-                            </wps:cNvSpPr>
-                            <wps:spPr bwMode="auto">
-                              <a:xfrm>
-                                <a:off x="-608135" y="1830615"/>
-                                <a:ext cx="6041648" cy="405790"/>
-                              </a:xfrm>
-                              <a:prstGeom prst="rect">
-                                <a:avLst/>
-                              </a:prstGeom>
-                              <a:noFill/>
-                              <a:ln>
-                                <a:noFill/>
-                              </a:ln>
-                              <a:effectLst/>
-                              <a:extLst>
-                                <a:ext uri="{909E8E84-426E-40DD-AFC4-6F175D3DCCD1}">
-                                  <a14:hiddenFill xmlns:a14="http://schemas.microsoft.com/office/drawing/2010/main">
-                                    <a:solidFill>
-                                      <a:schemeClr val="accent1"/>
-                                    </a:solidFill>
-                                  </a14:hiddenFill>
-                                </a:ext>
-                                <a:ext uri="{91240B29-F687-4F45-9708-019B960494DF}">
-                                  <a14:hiddenLine xmlns:a14="http://schemas.microsoft.com/office/drawing/2010/main" w="9525">
-                                    <a:solidFill>
-                                      <a:schemeClr val="tx1"/>
-                                    </a:solidFill>
-                                    <a:miter lim="800000"/>
-                                    <a:headEnd/>
-                                    <a:tailEnd/>
-                                  </a14:hiddenLine>
-                                </a:ext>
-                                <a:ext uri="{AF507438-7753-43E0-B8FC-AC1667EBCBE1}">
-                                  <a14:hiddenEffects xmlns:a14="http://schemas.microsoft.com/office/drawing/2010/main">
-                                    <a:effectLst>
-                                      <a:outerShdw dist="35921" dir="2700000" algn="ctr" rotWithShape="0">
-                                        <a:schemeClr val="bg2"/>
-                                      </a:outerShdw>
-                                    </a:effectLst>
-                                  </a14:hiddenEffects>
-                                </a:ext>
-                              </a:extLst>
-                            </wps:spPr>
-                            <wps:txbx>
-                              <w:txbxContent>
-                                <w:p>
-                                  <w:pPr>
-                                    <w:spacing w:line="240" w:lineRule="auto"/>
-                                    <w:rPr>
-                                      <w:sz w:val="22"/>
-                                      <w:szCs w:val="22"/>
-                                    </w:rPr>
-                                  </w:pPr>
-                                  <w:r>
-                                    <w:rPr>
-                                      <w:rFonts w:eastAsia="Cambria Math"/>
-                                      <w:b/>
-                                      <w:bCs/>
-                                      <w:color w:val="000000" w:themeColor="text1"/>
-                                      <w:kern w:val="24"/>
-                                      <w:sz w:val="22"/>
-                                      <w:szCs w:val="22"/>
-                                    </w:rPr>
-                                    <w:t>Figure 2</w:t>
-                                  </w:r>
-                                  <w:r>
-                                    <w:rPr>
-                                      <w:rFonts w:eastAsia="Cambria Math"/>
-                                      <w:color w:val="000000" w:themeColor="text1"/>
-                                      <w:kern w:val="24"/>
-                                      <w:sz w:val="22"/>
-                                      <w:szCs w:val="22"/>
-                                    </w:rPr>
-                                    <w:t xml:space="preserve">. A depiction of a synthetic cell. The transcriptional (orange) and translational (blue) machinery from </w:t>
-                                  </w:r>
-                                  <w:r>
-                                    <w:rPr>
-                                      <w:rFonts w:eastAsia="Cambria Math"/>
-                                      <w:i/>
-                                      <w:iCs/>
-                                      <w:color w:val="000000" w:themeColor="text1"/>
-                                      <w:kern w:val="24"/>
-                                      <w:sz w:val="22"/>
-                                      <w:szCs w:val="22"/>
-                                    </w:rPr>
-                                    <w:t>E. Coli</w:t>
-                                  </w:r>
-                                  <w:r>
-                                    <w:rPr>
-                                      <w:rFonts w:eastAsia="Cambria Math"/>
-                                      <w:color w:val="000000" w:themeColor="text1"/>
-                                      <w:kern w:val="24"/>
-                                      <w:sz w:val="22"/>
-                                      <w:szCs w:val="22"/>
-                                    </w:rPr>
-                                    <w:t xml:space="preserve"> is extracted and placed into a liposome with the desired DNA template.</w:t>
-                                  </w:r>
-                                </w:p>
-                              </w:txbxContent>
-                            </wps:txbx>
-                            <wps:bodyPr wrap="square" lIns="83814" tIns="41907" rIns="83814" bIns="41907">
-                              <a:spAutoFit/>
-                            </wps:bodyPr>
-                          </wps:wsp>
                         </wpg:grpSp>
                         <wps:wsp>
-                          <wps:cNvPr id="3" name="Oval 76"/>
+                          <wps:cNvPr id="5" name="Triangle 78"/>
                           <wps:cNvSpPr/>
                           <wps:spPr>
                             <a:xfrm>
-                              <a:off x="3383862" y="310155"/>
-                              <a:ext cx="1691640" cy="1527048"/>
+                              <a:off x="4142342" y="1024569"/>
+                              <a:ext cx="736600" cy="523240"/>
                             </a:xfrm>
-                            <a:prstGeom prst="ellipse">
-                              <a:avLst/>
-                            </a:prstGeom>
-                            <a:noFill/>
-                            <a:ln w="38100">
-                              <a:solidFill>
-                                <a:schemeClr val="tx1"/>
-                              </a:solidFill>
-                            </a:ln>
-                          </wps:spPr>
-                          <wps:style>
-                            <a:lnRef idx="2">
-                              <a:schemeClr val="accent1">
-                                <a:shade val="50000"/>
-                              </a:schemeClr>
-                            </a:lnRef>
-                            <a:fillRef idx="1">
-                              <a:schemeClr val="accent1"/>
-                            </a:fillRef>
-                            <a:effectRef idx="0">
-                              <a:schemeClr val="accent1"/>
-                            </a:effectRef>
-                            <a:fontRef idx="minor">
-                              <a:schemeClr val="lt1"/>
-                            </a:fontRef>
-                          </wps:style>
-                          <wps:bodyPr rtlCol="0" anchor="ctr"/>
-                        </wps:wsp>
-                        <wps:wsp>
-                          <wps:cNvPr id="4" name="Trapezoid 77"/>
-                          <wps:cNvSpPr/>
-                          <wps:spPr>
-                            <a:xfrm>
-                              <a:off x="3580482" y="661012"/>
-                              <a:ext cx="472440" cy="328295"/>
-                            </a:xfrm>
-                            <a:prstGeom prst="trapezoid">
+                            <a:prstGeom prst="triangle">
                               <a:avLst/>
                             </a:prstGeom>
                           </wps:spPr>
                           <wps:style>
                             <a:lnRef idx="2">
-                              <a:schemeClr val="accent1">
+                              <a:schemeClr val="accent2">
                                 <a:shade val="50000"/>
                               </a:schemeClr>
                             </a:lnRef>
                             <a:fillRef idx="1">
-                              <a:schemeClr val="accent1"/>
+                              <a:schemeClr val="accent2"/>
                             </a:fillRef>
                             <a:effectRef idx="0">
-                              <a:schemeClr val="accent1"/>
+                              <a:schemeClr val="accent2"/>
                             </a:effectRef>
                             <a:fontRef idx="minor">
                               <a:schemeClr val="lt1"/>
@@ -1593,44 +1651,151 @@
                                     <w:rFonts w:ascii="Avenir Book" w:hAnsi="Avenir Book" w:cstheme="minorBidi"/>
                                     <w:color w:val="FFFFFF" w:themeColor="light1"/>
                                     <w:kern w:val="24"/>
+                                    <w:sz w:val="28"/>
+                                    <w:szCs w:val="28"/>
                                   </w:rPr>
-                                  <w:t>Tx</w:t>
+                                  <w:t>Tl</w:t>
                                 </w:r>
                               </w:p>
                             </w:txbxContent>
                           </wps:txbx>
-                          <wps:bodyPr rtlCol="0" anchor="ctr"/>
+                          <wps:bodyPr wrap="square" rtlCol="0" anchor="ctr">
+                            <a:noAutofit/>
+                          </wps:bodyPr>
                         </wps:wsp>
                       </wpg:grpSp>
                       <wps:wsp>
-                        <wps:cNvPr id="5" name="Triangle 78"/>
+                        <wps:cNvPr id="89" name="Rectangle 89"/>
                         <wps:cNvSpPr/>
                         <wps:spPr>
                           <a:xfrm>
-                            <a:off x="4142342" y="1024569"/>
-                            <a:ext cx="736600" cy="523240"/>
+                            <a:off x="0" y="0"/>
+                            <a:ext cx="6039727" cy="2348230"/>
                           </a:xfrm>
-                          <a:prstGeom prst="triangle">
+                          <a:prstGeom prst="rect">
                             <a:avLst/>
                           </a:prstGeom>
+                          <a:noFill/>
+                          <a:ln>
+                            <a:solidFill>
+                              <a:schemeClr val="bg1">
+                                <a:lumMod val="50000"/>
+                              </a:schemeClr>
+                            </a:solidFill>
+                          </a:ln>
                         </wps:spPr>
                         <wps:style>
                           <a:lnRef idx="2">
-                            <a:schemeClr val="accent2">
+                            <a:schemeClr val="accent1">
                               <a:shade val="50000"/>
                             </a:schemeClr>
                           </a:lnRef>
                           <a:fillRef idx="1">
-                            <a:schemeClr val="accent2"/>
+                            <a:schemeClr val="accent1"/>
                           </a:fillRef>
                           <a:effectRef idx="0">
-                            <a:schemeClr val="accent2"/>
+                            <a:schemeClr val="accent1"/>
                           </a:effectRef>
                           <a:fontRef idx="minor">
                             <a:schemeClr val="lt1"/>
                           </a:fontRef>
                         </wps:style>
-                        <wps:txbx>
+                        <wps:bodyPr rot="0" spcFirstLastPara="0" vertOverflow="overflow" horzOverflow="overflow" vert="horz" wrap="square" lIns="91440" tIns="45720" rIns="91440" bIns="45720" numCol="1" spcCol="0" rtlCol="0" fromWordArt="0" anchor="ctr" anchorCtr="0" forceAA="0" compatLnSpc="1">
+                          <a:prstTxWarp prst="textNoShape">
+                            <a:avLst/>
+                          </a:prstTxWarp>
+                          <a:noAutofit/>
+                        </wps:bodyPr>
+                      </wps:wsp>
+                    </wpg:wgp>
+                  </a:graphicData>
+                </a:graphic>
+              </wp:anchor>
+            </w:drawing>
+          </mc:Choice>
+          <mc:Fallback>
+            <w:pict>
+              <v:group w14:anchorId="4CF2BF31" id="Group 9" o:spid="_x0000_s1029" style="position:absolute;left:0;text-align:left;margin-left:-9.75pt;margin-top:-5.25pt;width:498.7pt;height:184.9pt;z-index:251714560" coordsize="63334,23482" o:gfxdata="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">
+                <v:group id="Group 11" o:spid="_x0000_s1030" style="position:absolute;left:571;top:381;width:62763;height:22424" coordorigin="148" coordsize="62773,22428" o:gfxdata="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">
+                  <v:group id="Group 10" o:spid="_x0000_s1031" style="position:absolute;left:148;width:62774;height:22428" coordorigin="148" coordsize="62778,22429" o:gfxdata="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">
+                    <v:group id="Group 2" o:spid="_x0000_s1032" style="position:absolute;left:148;width:62778;height:22429" coordorigin="-6081,-65" coordsize="62783,22430" o:gfxdata="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">
+                      <v:oval id="Oval 76" o:spid="_x0000_s1033" style="position:absolute;left:-2536;top:2425;width:16919;height:15279;visibility:visible;mso-wrap-style:square;v-text-anchor:middle" o:gfxdata="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" filled="f" strokecolor="black [3213]" strokeweight="3pt">
+                        <v:stroke joinstyle="miter"/>
+                      </v:oval>
+                      <v:shape id="Text Box 180" o:spid="_x0000_s1034" type="#_x0000_t202" style="position:absolute;width:26320;height:3467;visibility:visible;mso-wrap-style:square;v-text-anchor:top" o:gfxdata="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" filled="f" fillcolor="#4472c4 [3204]" stroked="f" strokecolor="black [3213]">
+                        <v:shadow color="#e7e6e6 [3214]"/>
+                        <v:textbox style="mso-fit-shape-to-text:t" inset="2.32817mm,1.1641mm,2.32817mm,1.1641mm">
+                          <w:txbxContent>
+                            <w:p>
+                              <w:r>
+                                <w:rPr>
+                                  <w:rFonts w:eastAsia="Cambria Math"/>
+                                  <w:i/>
+                                  <w:iCs/>
+                                  <w:color w:val="000000" w:themeColor="text1"/>
+                                  <w:kern w:val="24"/>
+                                </w:rPr>
+                                <w:t>Escherichia Coli</w:t>
+                              </w:r>
+                            </w:p>
+                          </w:txbxContent>
+                        </v:textbox>
+                      </v:shape>
+                      <v:shape id="Text Box 180" o:spid="_x0000_s1035" type="#_x0000_t202" style="position:absolute;left:30381;top:-65;width:26321;height:3466;visibility:visible;mso-wrap-style:square;v-text-anchor:top" o:gfxdata="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" filled="f" fillcolor="#4472c4 [3204]" stroked="f" strokecolor="black [3213]">
+                        <v:shadow color="#e7e6e6 [3214]"/>
+                        <v:textbox style="mso-fit-shape-to-text:t" inset="2.32817mm,1.1641mm,2.32817mm,1.1641mm">
+                          <w:txbxContent>
+                            <w:p>
+                              <w:r>
+                                <w:rPr>
+                                  <w:rFonts w:eastAsia="Cambria Math"/>
+                                  <w:i/>
+                                  <w:iCs/>
+                                  <w:color w:val="000000" w:themeColor="text1"/>
+                                  <w:kern w:val="24"/>
+                                </w:rPr>
+                                <w:t>Synthetic Cell</w:t>
+                              </w:r>
+                            </w:p>
+                          </w:txbxContent>
+                        </v:textbox>
+                      </v:shape>
+                      <v:shape id="Trapezoid 77" o:spid="_x0000_s1036" style="position:absolute;left:-532;top:5895;width:4728;height:3289;visibility:visible;mso-wrap-style:square;v-text-anchor:middle" coordsize="472853,328842" o:spt="100" o:gfxdata="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" adj="-11796480,,5400" path="m,328842l82211,,390643,r82210,328842l,328842xe" fillcolor="#4472c4 [3204]" strokecolor="#1f3763 [1604]" strokeweight="1pt">
+                        <v:stroke joinstyle="miter"/>
+                        <v:formulas/>
+                        <v:path arrowok="t" o:connecttype="custom" o:connectlocs="0,328842;82211,0;390643,0;472853,328842;0,328842" o:connectangles="0,0,0,0,0" textboxrect="0,0,472853,328842"/>
+                        <v:textbox>
+                          <w:txbxContent>
+                            <w:p>
+                              <w:pPr>
+                                <w:jc w:val="center"/>
+                              </w:pPr>
+                              <w:r>
+                                <w:rPr>
+                                  <w:rFonts w:ascii="Avenir Book" w:hAnsi="Avenir Book" w:cstheme="minorBidi"/>
+                                  <w:color w:val="FFFFFF" w:themeColor="light1"/>
+                                  <w:kern w:val="24"/>
+                                </w:rPr>
+                                <w:t>Tx</w:t>
+                              </w:r>
+                            </w:p>
+                          </w:txbxContent>
+                        </v:textbox>
+                      </v:shape>
+                      <v:shapetype id="_x0000_t5" coordsize="21600,21600" o:spt="5" adj="10800" path="m@0,l,21600r21600,xe">
+                        <v:stroke joinstyle="miter"/>
+                        <v:formulas>
+                          <v:f eqn="val #0"/>
+                          <v:f eqn="prod #0 1 2"/>
+                          <v:f eqn="sum @1 10800 0"/>
+                        </v:formulas>
+                        <v:path gradientshapeok="t" o:connecttype="custom" o:connectlocs="@0,0;@1,10800;0,21600;10800,21600;21600,21600;@2,10800" textboxrect="0,10800,10800,18000;5400,10800,16200,18000;10800,10800,21600,18000;0,7200,7200,21600;7200,7200,14400,21600;14400,7200,21600,21600"/>
+                        <v:handles>
+                          <v:h position="#0,topLeft" xrange="0,21600"/>
+                        </v:handles>
+                      </v:shapetype>
+                      <v:shape id="Triangle 78" o:spid="_x0000_s1037" type="#_x0000_t5" style="position:absolute;left:5350;top:8888;width:7369;height:5238;visibility:visible;mso-wrap-style:square;v-text-anchor:middle" o:gfxdata="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" fillcolor="#ed7d31 [3205]" strokecolor="#823b0b [1605]" strokeweight="1pt">
+                        <v:textbox>
                           <w:txbxContent>
                             <w:p>
                               <w:pPr>
@@ -1648,73 +1813,124 @@
                               </w:r>
                             </w:p>
                           </w:txbxContent>
-                        </wps:txbx>
-                        <wps:bodyPr wrap="square" rtlCol="0" anchor="ctr">
-                          <a:noAutofit/>
-                        </wps:bodyPr>
-                      </wps:wsp>
-                    </wpg:wgp>
-                  </a:graphicData>
-                </a:graphic>
-                <wp14:sizeRelH relativeFrom="margin">
-                  <wp14:pctWidth>0</wp14:pctWidth>
-                </wp14:sizeRelH>
-                <wp14:sizeRelV relativeFrom="margin">
-                  <wp14:pctHeight>0</wp14:pctHeight>
-                </wp14:sizeRelV>
-              </wp:anchor>
-            </w:drawing>
-          </mc:Choice>
-          <mc:Fallback>
-            <w:pict>
-              <v:group id="Group 11" o:spid="_x0000_s1029" style="position:absolute;left:0;text-align:left;margin-left:-5.15pt;margin-top:-2.2pt;width:494.2pt;height:176.55pt;z-index:251666432;mso-width-relative:margin;mso-height-relative:margin" coordorigin="148" coordsize="62773,22428" o:gfxdata="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">
-                <v:group id="Group 10" o:spid="_x0000_s1030" style="position:absolute;left:148;width:62774;height:22428" coordorigin="148" coordsize="62778,22429" o:gfxdata="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">
-                  <v:group id="Group 2" o:spid="_x0000_s1031" style="position:absolute;left:148;width:62778;height:22429" coordorigin="-6081,-65" coordsize="62783,22430" o:gfxdata="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">
-                    <v:oval id="Oval 76" o:spid="_x0000_s1032" style="position:absolute;left:-2536;top:2425;width:16919;height:15279;visibility:visible;mso-wrap-style:square;v-text-anchor:middle" o:gfxdata="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" filled="f" strokecolor="black [3213]" strokeweight="3pt">
+                        </v:textbox>
+                      </v:shape>
+                      <v:shapetype id="_x0000_t9" coordsize="21600,21600" o:spt="9" adj="5400" path="m@0,l,10800@0,21600@1,21600,21600,10800@1,xe">
+                        <v:stroke joinstyle="miter"/>
+                        <v:formulas>
+                          <v:f eqn="val #0"/>
+                          <v:f eqn="sum width 0 #0"/>
+                          <v:f eqn="sum height 0 #0"/>
+                          <v:f eqn="prod @0 2929 10000"/>
+                          <v:f eqn="sum width 0 @3"/>
+                          <v:f eqn="sum height 0 @3"/>
+                        </v:formulas>
+                        <v:path gradientshapeok="t" o:connecttype="rect" textboxrect="1800,1800,19800,19800;3600,3600,18000,18000;6300,6300,15300,15300"/>
+                        <v:handles>
+                          <v:h position="#0,topLeft" xrange="0,10800"/>
+                        </v:handles>
+                      </v:shapetype>
+                      <v:shape id="Hexagon 83" o:spid="_x0000_s1038" type="#_x0000_t9" style="position:absolute;left:-6;top:11396;width:4202;height:2749;visibility:visible;mso-wrap-style:square;v-text-anchor:middle" o:gfxdata="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" adj="3533" fillcolor="#a5a5a5 [3206]" strokecolor="#525252 [1606]" strokeweight="1pt"/>
+                      <v:shape id="Teardrop 97" o:spid="_x0000_s1039" style="position:absolute;left:9610;top:7143;width:2243;height:1978;visibility:visible;mso-wrap-style:square;v-text-anchor:middle" coordsize="224273,197826" o:gfxdata="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" path="m,98913c,44285,50205,,112137,l224273,r,98913c224273,153541,174068,197826,112136,197826,50204,197826,-1,153541,-1,98913r1,xe" fillcolor="#a5a5a5 [3206]" strokecolor="#525252 [1606]" strokeweight="1pt">
+                        <v:stroke joinstyle="miter"/>
+                        <v:path arrowok="t" o:connecttype="custom" o:connectlocs="0,98913;112137,0;224273,0;224273,98913;112136,197826;-1,98913;0,98913" o:connectangles="0,0,0,0,0,0,0"/>
+                      </v:shape>
+                      <v:shape id="Diagonal Stripe 101" o:spid="_x0000_s1040" style="position:absolute;left:5178;top:9184;width:2762;height:2475;visibility:visible;mso-wrap-style:square;v-text-anchor:middle" coordsize="276251,247500" o:gfxdata="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" path="m,l,,276251,,,247500,,xe" fillcolor="#a5a5a5 [3206]" strokecolor="#525252 [1606]" strokeweight="1pt">
+                        <v:stroke joinstyle="miter"/>
+                        <v:path arrowok="t" o:connecttype="custom" o:connectlocs="0,0;0,0;276251,0;0,247500;0,0" o:connectangles="0,0,0,0,0"/>
+                      </v:shape>
+                      <v:shape id="Pie 102" o:spid="_x0000_s1041" style="position:absolute;left:5438;top:4124;width:2502;height:2276;visibility:visible;mso-wrap-style:square;v-text-anchor:middle" coordsize="250214,227586" o:gfxdata="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" path="m250214,113793v,62846,-56012,113793,-125107,113793c56012,227586,,176639,,113793,,50947,56012,,125107,r,113793l250214,113793xe" fillcolor="#a5a5a5 [3206]" strokecolor="#525252 [1606]" strokeweight="1pt">
+                        <v:stroke joinstyle="miter"/>
+                        <v:path arrowok="t" o:connecttype="custom" o:connectlocs="250214,113793;125107,227586;0,113793;125107,0;125107,113793;250214,113793" o:connectangles="0,0,0,0,0,0"/>
+                      </v:shape>
+                      <v:shapetype id="_x0000_t13" coordsize="21600,21600" o:spt="13" adj="16200,5400" path="m@0,l@0@1,0@1,0@2@0@2@0,21600,21600,10800xe">
+                        <v:stroke joinstyle="miter"/>
+                        <v:formulas>
+                          <v:f eqn="val #0"/>
+                          <v:f eqn="val #1"/>
+                          <v:f eqn="sum height 0 #1"/>
+                          <v:f eqn="sum 10800 0 #1"/>
+                          <v:f eqn="sum width 0 #0"/>
+                          <v:f eqn="prod @4 @3 10800"/>
+                          <v:f eqn="sum width 0 @5"/>
+                        </v:formulas>
+                        <v:path o:connecttype="custom" o:connectlocs="@0,0;0,10800;@0,21600;21600,10800" o:connectangles="270,180,90,0" textboxrect="0,@1,@6,@2"/>
+                        <v:handles>
+                          <v:h position="#0,#1" xrange="0,21600" yrange="0,10800"/>
+                        </v:handles>
+                      </v:shapetype>
+                      <v:shape id="Right Arrow 103" o:spid="_x0000_s1042" type="#_x0000_t13" style="position:absolute;left:16414;top:8838;width:9906;height:1463;visibility:visible;mso-wrap-style:square;v-text-anchor:middle" o:gfxdata="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" adj="20005" fillcolor="#4472c4 [3204]" strokecolor="#1f3763 [1604]" strokeweight="1pt"/>
+                      <v:shape id="Picture 105" o:spid="_x0000_s1043" type="#_x0000_t75" alt="A picture containing drawing, table, window&#10;&#10;Description automatically generated" style="position:absolute;left:36650;top:5053;width:2902;height:7474;rotation:3137632fd;visibility:visible;mso-wrap-style:square" o:gfxdata="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">
+                        <v:imagedata r:id="rId10" o:title="A picture containing drawing, table, window&#10;&#10;Description automatically generated"/>
+                      </v:shape>
+                      <v:shape id="Text Box 180" o:spid="_x0000_s1044" type="#_x0000_t202" style="position:absolute;left:-6081;top:18306;width:60416;height:4058;visibility:visible;mso-wrap-style:square;v-text-anchor:top" o:gfxdata="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" filled="f" fillcolor="#4472c4 [3204]" stroked="f" strokecolor="black [3213]">
+                        <v:shadow color="#e7e6e6 [3214]"/>
+                        <v:textbox style="mso-fit-shape-to-text:t" inset="2.32817mm,1.1641mm,2.32817mm,1.1641mm">
+                          <w:txbxContent>
+                            <w:p>
+                              <w:pPr>
+                                <w:spacing w:line="240" w:lineRule="auto"/>
+                                <w:rPr>
+                                  <w:sz w:val="22"/>
+                                  <w:szCs w:val="22"/>
+                                </w:rPr>
+                              </w:pPr>
+                              <w:r>
+                                <w:rPr>
+                                  <w:rFonts w:eastAsia="Cambria Math"/>
+                                  <w:b/>
+                                  <w:bCs/>
+                                  <w:color w:val="000000" w:themeColor="text1"/>
+                                  <w:kern w:val="24"/>
+                                  <w:sz w:val="22"/>
+                                  <w:szCs w:val="22"/>
+                                </w:rPr>
+                                <w:t>Figure 2</w:t>
+                              </w:r>
+                              <w:r>
+                                <w:rPr>
+                                  <w:rFonts w:eastAsia="Cambria Math"/>
+                                  <w:color w:val="000000" w:themeColor="text1"/>
+                                  <w:kern w:val="24"/>
+                                  <w:sz w:val="22"/>
+                                  <w:szCs w:val="22"/>
+                                </w:rPr>
+                                <w:t xml:space="preserve">. A depiction of a synthetic cell. The transcriptional (orange) and translational (blue) machinery from </w:t>
+                              </w:r>
+                              <w:r>
+                                <w:rPr>
+                                  <w:rFonts w:eastAsia="Cambria Math"/>
+                                  <w:i/>
+                                  <w:iCs/>
+                                  <w:color w:val="000000" w:themeColor="text1"/>
+                                  <w:kern w:val="24"/>
+                                  <w:sz w:val="22"/>
+                                  <w:szCs w:val="22"/>
+                                </w:rPr>
+                                <w:t>E. Coli</w:t>
+                              </w:r>
+                              <w:r>
+                                <w:rPr>
+                                  <w:rFonts w:eastAsia="Cambria Math"/>
+                                  <w:color w:val="000000" w:themeColor="text1"/>
+                                  <w:kern w:val="24"/>
+                                  <w:sz w:val="22"/>
+                                  <w:szCs w:val="22"/>
+                                </w:rPr>
+                                <w:t xml:space="preserve"> is extracted and placed into a liposome with the desired DNA template.</w:t>
+                              </w:r>
+                            </w:p>
+                          </w:txbxContent>
+                        </v:textbox>
+                      </v:shape>
+                    </v:group>
+                    <v:oval id="Oval 76" o:spid="_x0000_s1045" style="position:absolute;left:33838;top:3101;width:16917;height:15271;visibility:visible;mso-wrap-style:square;v-text-anchor:middle" o:gfxdata="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" filled="f" strokecolor="black [3213]" strokeweight="3pt">
                       <v:stroke joinstyle="miter"/>
                     </v:oval>
-                    <v:shape id="Text Box 180" o:spid="_x0000_s1033" type="#_x0000_t202" style="position:absolute;width:26320;height:3467;visibility:visible;mso-wrap-style:square;v-text-anchor:top" o:gfxdata="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" filled="f" fillcolor="#4472c4 [3204]" stroked="f" strokecolor="black [3213]">
-                      <v:shadow color="#e7e6e6 [3214]"/>
-                      <v:textbox style="mso-fit-shape-to-text:t" inset="2.32817mm,1.1641mm,2.32817mm,1.1641mm">
-                        <w:txbxContent>
-                          <w:p>
-                            <w:r>
-                              <w:rPr>
-                                <w:rFonts w:eastAsia="Cambria Math"/>
-                                <w:i/>
-                                <w:iCs/>
-                                <w:color w:val="000000" w:themeColor="text1"/>
-                                <w:kern w:val="24"/>
-                              </w:rPr>
-                              <w:t>Escherichia Coli</w:t>
-                            </w:r>
-                          </w:p>
-                        </w:txbxContent>
-                      </v:textbox>
-                    </v:shape>
-                    <v:shape id="Text Box 180" o:spid="_x0000_s1034" type="#_x0000_t202" style="position:absolute;left:30381;top:-65;width:26321;height:3466;visibility:visible;mso-wrap-style:square;v-text-anchor:top" o:gfxdata="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" filled="f" fillcolor="#4472c4 [3204]" stroked="f" strokecolor="black [3213]">
-                      <v:shadow color="#e7e6e6 [3214]"/>
-                      <v:textbox style="mso-fit-shape-to-text:t" inset="2.32817mm,1.1641mm,2.32817mm,1.1641mm">
-                        <w:txbxContent>
-                          <w:p>
-                            <w:r>
-                              <w:rPr>
-                                <w:rFonts w:eastAsia="Cambria Math"/>
-                                <w:i/>
-                                <w:iCs/>
-                                <w:color w:val="000000" w:themeColor="text1"/>
-                                <w:kern w:val="24"/>
-                              </w:rPr>
-                              <w:t>Synthetic Cell</w:t>
-                            </w:r>
-                          </w:p>
-                        </w:txbxContent>
-                      </v:textbox>
-                    </v:shape>
-                    <v:shape id="Trapezoid 77" o:spid="_x0000_s1035" style="position:absolute;left:-532;top:5895;width:4728;height:3289;visibility:visible;mso-wrap-style:square;v-text-anchor:middle" coordsize="472853,328842" o:spt="100" o:gfxdata="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" adj="-11796480,,5400" path="m,328842l82211,,390643,r82210,328842l,328842xe" fillcolor="#4472c4 [3204]" strokecolor="#1f3763 [1604]" strokeweight="1pt">
+                    <v:shape id="Trapezoid 77" o:spid="_x0000_s1046" style="position:absolute;left:35804;top:6610;width:4725;height:3283;visibility:visible;mso-wrap-style:square;v-text-anchor:middle" coordsize="472440,328295" o:spt="100" o:gfxdata="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" adj="-11796480,,5400" path="m,328295l82074,,390366,r82074,328295l,328295xe" fillcolor="#4472c4 [3204]" strokecolor="#1f3763 [1604]" strokeweight="1pt">
                       <v:stroke joinstyle="miter"/>
                       <v:formulas/>
-                      <v:path arrowok="t" o:connecttype="custom" o:connectlocs="0,328842;82211,0;390643,0;472853,328842;0,328842" o:connectangles="0,0,0,0,0" textboxrect="0,0,472853,328842"/>
+                      <v:path arrowok="t" o:connecttype="custom" o:connectlocs="0,328295;82074,0;390366,0;472440,328295;0,328295" o:connectangles="0,0,0,0,0" textboxrect="0,0,472440,328295"/>
                       <v:textbox>
                         <w:txbxContent>
                           <w:p>
@@ -1733,155 +1949,8 @@
                         </w:txbxContent>
                       </v:textbox>
                     </v:shape>
-                    <v:shapetype id="_x0000_t5" coordsize="21600,21600" o:spt="5" adj="10800" path="m@0,l,21600r21600,xe">
-                      <v:stroke joinstyle="miter"/>
-                      <v:formulas>
-                        <v:f eqn="val #0"/>
-                        <v:f eqn="prod #0 1 2"/>
-                        <v:f eqn="sum @1 10800 0"/>
-                      </v:formulas>
-                      <v:path gradientshapeok="t" o:connecttype="custom" o:connectlocs="@0,0;@1,10800;0,21600;10800,21600;21600,21600;@2,10800" textboxrect="0,10800,10800,18000;5400,10800,16200,18000;10800,10800,21600,18000;0,7200,7200,21600;7200,7200,14400,21600;14400,7200,21600,21600"/>
-                      <v:handles>
-                        <v:h position="#0,topLeft" xrange="0,21600"/>
-                      </v:handles>
-                    </v:shapetype>
-                    <v:shape id="Triangle 78" o:spid="_x0000_s1036" type="#_x0000_t5" style="position:absolute;left:5350;top:8888;width:7369;height:5238;visibility:visible;mso-wrap-style:square;v-text-anchor:middle" o:gfxdata="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" fillcolor="#ed7d31 [3205]" strokecolor="#823b0b [1605]" strokeweight="1pt">
-                      <v:textbox>
-                        <w:txbxContent>
-                          <w:p>
-                            <w:pPr>
-                              <w:jc w:val="center"/>
-                            </w:pPr>
-                            <w:r>
-                              <w:rPr>
-                                <w:rFonts w:ascii="Avenir Book" w:hAnsi="Avenir Book" w:cstheme="minorBidi"/>
-                                <w:color w:val="FFFFFF" w:themeColor="light1"/>
-                                <w:kern w:val="24"/>
-                                <w:sz w:val="28"/>
-                                <w:szCs w:val="28"/>
-                              </w:rPr>
-                              <w:t>Tl</w:t>
-                            </w:r>
-                          </w:p>
-                        </w:txbxContent>
-                      </v:textbox>
-                    </v:shape>
-                    <v:shapetype id="_x0000_t9" coordsize="21600,21600" o:spt="9" adj="5400" path="m@0,l,10800@0,21600@1,21600,21600,10800@1,xe">
-                      <v:stroke joinstyle="miter"/>
-                      <v:formulas>
-                        <v:f eqn="val #0"/>
-                        <v:f eqn="sum width 0 #0"/>
-                        <v:f eqn="sum height 0 #0"/>
-                        <v:f eqn="prod @0 2929 10000"/>
-                        <v:f eqn="sum width 0 @3"/>
-                        <v:f eqn="sum height 0 @3"/>
-                      </v:formulas>
-                      <v:path gradientshapeok="t" o:connecttype="rect" textboxrect="1800,1800,19800,19800;3600,3600,18000,18000;6300,6300,15300,15300"/>
-                      <v:handles>
-                        <v:h position="#0,topLeft" xrange="0,10800"/>
-                      </v:handles>
-                    </v:shapetype>
-                    <v:shape id="Hexagon 83" o:spid="_x0000_s1037" type="#_x0000_t9" style="position:absolute;left:-6;top:11396;width:4202;height:2749;visibility:visible;mso-wrap-style:square;v-text-anchor:middle" o:gfxdata="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" adj="3533" fillcolor="#a5a5a5 [3206]" strokecolor="#525252 [1606]" strokeweight="1pt"/>
-                    <v:shape id="Teardrop 97" o:spid="_x0000_s1038" style="position:absolute;left:9610;top:7143;width:2243;height:1978;visibility:visible;mso-wrap-style:square;v-text-anchor:middle" coordsize="224273,197826" o:gfxdata="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" path="m,98913c,44285,50205,,112137,l224273,r,98913c224273,153541,174068,197826,112136,197826,50204,197826,-1,153541,-1,98913r1,xe" fillcolor="#a5a5a5 [3206]" strokecolor="#525252 [1606]" strokeweight="1pt">
-                      <v:stroke joinstyle="miter"/>
-                      <v:path arrowok="t" o:connecttype="custom" o:connectlocs="0,98913;112137,0;224273,0;224273,98913;112136,197826;-1,98913;0,98913" o:connectangles="0,0,0,0,0,0,0"/>
-                    </v:shape>
-                    <v:shape id="Diagonal Stripe 101" o:spid="_x0000_s1039" style="position:absolute;left:5178;top:9184;width:2762;height:2475;visibility:visible;mso-wrap-style:square;v-text-anchor:middle" coordsize="276251,247500" o:gfxdata="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" path="m,l,,276251,,,247500,,xe" fillcolor="#a5a5a5 [3206]" strokecolor="#525252 [1606]" strokeweight="1pt">
-                      <v:stroke joinstyle="miter"/>
-                      <v:path arrowok="t" o:connecttype="custom" o:connectlocs="0,0;0,0;276251,0;0,247500;0,0" o:connectangles="0,0,0,0,0"/>
-                    </v:shape>
-                    <v:shape id="Pie 102" o:spid="_x0000_s1040" style="position:absolute;left:5438;top:4124;width:2502;height:2276;visibility:visible;mso-wrap-style:square;v-text-anchor:middle" coordsize="250214,227586" o:gfxdata="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" path="m250214,113793v,62846,-56012,113793,-125107,113793c56012,227586,,176639,,113793,,50947,56012,,125107,r,113793l250214,113793xe" fillcolor="#a5a5a5 [3206]" strokecolor="#525252 [1606]" strokeweight="1pt">
-                      <v:stroke joinstyle="miter"/>
-                      <v:path arrowok="t" o:connecttype="custom" o:connectlocs="250214,113793;125107,227586;0,113793;125107,0;125107,113793;250214,113793" o:connectangles="0,0,0,0,0,0"/>
-                    </v:shape>
-                    <v:shapetype id="_x0000_t13" coordsize="21600,21600" o:spt="13" adj="16200,5400" path="m@0,l@0@1,0@1,0@2@0@2@0,21600,21600,10800xe">
-                      <v:stroke joinstyle="miter"/>
-                      <v:formulas>
-                        <v:f eqn="val #0"/>
-                        <v:f eqn="val #1"/>
-                        <v:f eqn="sum height 0 #1"/>
-                        <v:f eqn="sum 10800 0 #1"/>
-                        <v:f eqn="sum width 0 #0"/>
-                        <v:f eqn="prod @4 @3 10800"/>
-                        <v:f eqn="sum width 0 @5"/>
-                      </v:formulas>
-                      <v:path o:connecttype="custom" o:connectlocs="@0,0;0,10800;@0,21600;21600,10800" o:connectangles="270,180,90,0" textboxrect="0,@1,@6,@2"/>
-                      <v:handles>
-                        <v:h position="#0,#1" xrange="0,21600" yrange="0,10800"/>
-                      </v:handles>
-                    </v:shapetype>
-                    <v:shape id="Right Arrow 103" o:spid="_x0000_s1041" type="#_x0000_t13" style="position:absolute;left:16414;top:8838;width:9906;height:1463;visibility:visible;mso-wrap-style:square;v-text-anchor:middle" o:gfxdata="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" adj="20005" fillcolor="#4472c4 [3204]" strokecolor="#1f3763 [1604]" strokeweight="1pt"/>
-                    <v:shape id="Picture 105" o:spid="_x0000_s1042" type="#_x0000_t75" alt="A picture containing drawing, table, window&#10;&#10;Description automatically generated" style="position:absolute;left:36650;top:5053;width:2902;height:7474;rotation:3137632fd;visibility:visible;mso-wrap-style:square" o:gfxdata="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">
-                      <v:imagedata r:id="rId10" o:title="A picture containing drawing, table, window&#10;&#10;Description automatically generated"/>
-                    </v:shape>
-                    <v:shape id="Text Box 180" o:spid="_x0000_s1043" type="#_x0000_t202" style="position:absolute;left:-6081;top:18306;width:60416;height:4058;visibility:visible;mso-wrap-style:square;v-text-anchor:top" o:gfxdata="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" filled="f" fillcolor="#4472c4 [3204]" stroked="f" strokecolor="black [3213]">
-                      <v:shadow color="#e7e6e6 [3214]"/>
-                      <v:textbox style="mso-fit-shape-to-text:t" inset="2.32817mm,1.1641mm,2.32817mm,1.1641mm">
-                        <w:txbxContent>
-                          <w:p>
-                            <w:pPr>
-                              <w:spacing w:line="240" w:lineRule="auto"/>
-                              <w:rPr>
-                                <w:sz w:val="22"/>
-                                <w:szCs w:val="22"/>
-                              </w:rPr>
-                            </w:pPr>
-                            <w:r>
-                              <w:rPr>
-                                <w:rFonts w:eastAsia="Cambria Math"/>
-                                <w:b/>
-                                <w:bCs/>
-                                <w:color w:val="000000" w:themeColor="text1"/>
-                                <w:kern w:val="24"/>
-                                <w:sz w:val="22"/>
-                                <w:szCs w:val="22"/>
-                              </w:rPr>
-                              <w:t>Figure 2</w:t>
-                            </w:r>
-                            <w:r>
-                              <w:rPr>
-                                <w:rFonts w:eastAsia="Cambria Math"/>
-                                <w:color w:val="000000" w:themeColor="text1"/>
-                                <w:kern w:val="24"/>
-                                <w:sz w:val="22"/>
-                                <w:szCs w:val="22"/>
-                              </w:rPr>
-                              <w:t xml:space="preserve">. A depiction of a synthetic cell. The transcriptional (orange) and translational (blue) machinery from </w:t>
-                            </w:r>
-                            <w:r>
-                              <w:rPr>
-                                <w:rFonts w:eastAsia="Cambria Math"/>
-                                <w:i/>
-                                <w:iCs/>
-                                <w:color w:val="000000" w:themeColor="text1"/>
-                                <w:kern w:val="24"/>
-                                <w:sz w:val="22"/>
-                                <w:szCs w:val="22"/>
-                              </w:rPr>
-                              <w:t>E. Coli</w:t>
-                            </w:r>
-                            <w:r>
-                              <w:rPr>
-                                <w:rFonts w:eastAsia="Cambria Math"/>
-                                <w:color w:val="000000" w:themeColor="text1"/>
-                                <w:kern w:val="24"/>
-                                <w:sz w:val="22"/>
-                                <w:szCs w:val="22"/>
-                              </w:rPr>
-                              <w:t xml:space="preserve"> is extracted and placed into a liposome with the desired DNA template.</w:t>
-                            </w:r>
-                          </w:p>
-                        </w:txbxContent>
-                      </v:textbox>
-                    </v:shape>
                   </v:group>
-                  <v:oval id="Oval 76" o:spid="_x0000_s1044" style="position:absolute;left:33838;top:3101;width:16917;height:15271;visibility:visible;mso-wrap-style:square;v-text-anchor:middle" o:gfxdata="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" filled="f" strokecolor="black [3213]" strokeweight="3pt">
-                    <v:stroke joinstyle="miter"/>
-                  </v:oval>
-                  <v:shape id="Trapezoid 77" o:spid="_x0000_s1045" style="position:absolute;left:35804;top:6610;width:4725;height:3283;visibility:visible;mso-wrap-style:square;v-text-anchor:middle" coordsize="472440,328295" o:spt="100" o:gfxdata="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" adj="-11796480,,5400" path="m,328295l82074,,390366,r82074,328295l,328295xe" fillcolor="#4472c4 [3204]" strokecolor="#1f3763 [1604]" strokeweight="1pt">
-                    <v:stroke joinstyle="miter"/>
-                    <v:formulas/>
-                    <v:path arrowok="t" o:connecttype="custom" o:connectlocs="0,328295;82074,0;390366,0;472440,328295;0,328295" o:connectangles="0,0,0,0,0" textboxrect="0,0,472440,328295"/>
+                  <v:shape id="Triangle 78" o:spid="_x0000_s1047" type="#_x0000_t5" style="position:absolute;left:41423;top:10245;width:7366;height:5233;visibility:visible;mso-wrap-style:square;v-text-anchor:middle" o:gfxdata="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" fillcolor="#ed7d31 [3205]" strokecolor="#823b0b [1605]" strokeweight="1pt">
                     <v:textbox>
                       <w:txbxContent>
                         <w:p>
@@ -1893,35 +1962,17 @@
                               <w:rFonts w:ascii="Avenir Book" w:hAnsi="Avenir Book" w:cstheme="minorBidi"/>
                               <w:color w:val="FFFFFF" w:themeColor="light1"/>
                               <w:kern w:val="24"/>
+                              <w:sz w:val="28"/>
+                              <w:szCs w:val="28"/>
                             </w:rPr>
-                            <w:t>Tx</w:t>
+                            <w:t>Tl</w:t>
                           </w:r>
                         </w:p>
                       </w:txbxContent>
                     </v:textbox>
                   </v:shape>
                 </v:group>
-                <v:shape id="Triangle 78" o:spid="_x0000_s1046" type="#_x0000_t5" style="position:absolute;left:41423;top:10245;width:7366;height:5233;visibility:visible;mso-wrap-style:square;v-text-anchor:middle" o:gfxdata="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" fillcolor="#ed7d31 [3205]" strokecolor="#823b0b [1605]" strokeweight="1pt">
-                  <v:textbox>
-                    <w:txbxContent>
-                      <w:p>
-                        <w:pPr>
-                          <w:jc w:val="center"/>
-                        </w:pPr>
-                        <w:r>
-                          <w:rPr>
-                            <w:rFonts w:ascii="Avenir Book" w:hAnsi="Avenir Book" w:cstheme="minorBidi"/>
-                            <w:color w:val="FFFFFF" w:themeColor="light1"/>
-                            <w:kern w:val="24"/>
-                            <w:sz w:val="28"/>
-                            <w:szCs w:val="28"/>
-                          </w:rPr>
-                          <w:t>Tl</w:t>
-                        </w:r>
-                      </w:p>
-                    </w:txbxContent>
-                  </v:textbox>
-                </v:shape>
+                <v:rect id="Rectangle 89" o:spid="_x0000_s1048" style="position:absolute;width:60397;height:23482;visibility:visible;mso-wrap-style:square;v-text-anchor:middle" o:gfxdata="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" filled="f" strokecolor="#7f7f7f [1612]" strokeweight="1pt"/>
               </v:group>
             </w:pict>
           </mc:Fallback>
@@ -1932,89 +1983,6 @@
       <w:pPr>
         <w:ind w:left="0" w:firstLine="705"/>
       </w:pPr>
-      <w:r>
-        <w:rPr>
-          <w:iCs/>
-          <w:noProof/>
-        </w:rPr>
-        <mc:AlternateContent>
-          <mc:Choice Requires="wps">
-            <w:drawing>
-              <wp:anchor distT="0" distB="0" distL="114300" distR="114300" simplePos="0" relativeHeight="251714560" behindDoc="1" locked="0" layoutInCell="1" allowOverlap="1" wp14:anchorId="57E6008A" wp14:editId="2DAF8E44">
-                <wp:simplePos x="0" y="0"/>
-                <wp:positionH relativeFrom="column">
-                  <wp:posOffset>-123119</wp:posOffset>
-                </wp:positionH>
-                <wp:positionV relativeFrom="paragraph">
-                  <wp:posOffset>-331117</wp:posOffset>
-                </wp:positionV>
-                <wp:extent cx="6039727" cy="2348230"/>
-                <wp:effectExtent l="0" t="0" r="18415" b="13970"/>
-                <wp:wrapNone/>
-                <wp:docPr id="89" name="Rectangle 89"/>
-                <wp:cNvGraphicFramePr/>
-                <a:graphic xmlns:a="http://schemas.openxmlformats.org/drawingml/2006/main">
-                  <a:graphicData uri="http://schemas.microsoft.com/office/word/2010/wordprocessingShape">
-                    <wps:wsp>
-                      <wps:cNvSpPr/>
-                      <wps:spPr>
-                        <a:xfrm>
-                          <a:off x="0" y="0"/>
-                          <a:ext cx="6039727" cy="2348230"/>
-                        </a:xfrm>
-                        <a:prstGeom prst="rect">
-                          <a:avLst/>
-                        </a:prstGeom>
-                        <a:noFill/>
-                        <a:ln>
-                          <a:solidFill>
-                            <a:schemeClr val="bg1">
-                              <a:lumMod val="50000"/>
-                            </a:schemeClr>
-                          </a:solidFill>
-                        </a:ln>
-                      </wps:spPr>
-                      <wps:style>
-                        <a:lnRef idx="2">
-                          <a:schemeClr val="accent1">
-                            <a:shade val="50000"/>
-                          </a:schemeClr>
-                        </a:lnRef>
-                        <a:fillRef idx="1">
-                          <a:schemeClr val="accent1"/>
-                        </a:fillRef>
-                        <a:effectRef idx="0">
-                          <a:schemeClr val="accent1"/>
-                        </a:effectRef>
-                        <a:fontRef idx="minor">
-                          <a:schemeClr val="lt1"/>
-                        </a:fontRef>
-                      </wps:style>
-                      <wps:bodyPr rot="0" spcFirstLastPara="0" vertOverflow="overflow" horzOverflow="overflow" vert="horz" wrap="square" lIns="91440" tIns="45720" rIns="91440" bIns="45720" numCol="1" spcCol="0" rtlCol="0" fromWordArt="0" anchor="ctr" anchorCtr="0" forceAA="0" compatLnSpc="1">
-                        <a:prstTxWarp prst="textNoShape">
-                          <a:avLst/>
-                        </a:prstTxWarp>
-                        <a:noAutofit/>
-                      </wps:bodyPr>
-                    </wps:wsp>
-                  </a:graphicData>
-                </a:graphic>
-                <wp14:sizeRelH relativeFrom="margin">
-                  <wp14:pctWidth>0</wp14:pctWidth>
-                </wp14:sizeRelH>
-                <wp14:sizeRelV relativeFrom="margin">
-                  <wp14:pctHeight>0</wp14:pctHeight>
-                </wp14:sizeRelV>
-              </wp:anchor>
-            </w:drawing>
-          </mc:Choice>
-          <mc:Fallback>
-            <w:pict>
-              <v:rect w14:anchorId="72F018CE" id="Rectangle 89" o:spid="_x0000_s1026" style="position:absolute;margin-left:-9.7pt;margin-top:-26.05pt;width:475.55pt;height:184.9pt;z-index:-251601920;visibility:visible;mso-wrap-style:square;mso-width-percent:0;mso-height-percent:0;mso-wrap-distance-left:9pt;mso-wrap-distance-top:0;mso-wrap-distance-right:9pt;mso-wrap-distance-bottom:0;mso-position-horizontal:absolute;mso-position-horizontal-relative:text;mso-position-vertical:absolute;mso-position-vertical-relative:text;mso-width-percent:0;mso-height-percent:0;mso-width-relative:margin;mso-height-relative:margin;v-text-anchor:middle" o:gfxdata="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" filled="f" strokecolor="#7f7f7f [1612]" strokeweight="1pt"/>
-            </w:pict>
-          </mc:Fallback>
-        </mc:AlternateContent>
-      </w:r>
     </w:p>
     <w:p>
       <w:pPr>
@@ -2216,7 +2184,7 @@
           <w:noProof/>
         </w:rPr>
         <w:drawing>
-          <wp:anchor distT="0" distB="0" distL="114300" distR="114300" simplePos="0" relativeHeight="251671552" behindDoc="0" locked="0" layoutInCell="1" allowOverlap="1" wp14:anchorId="1AB8AA4A" wp14:editId="3969943A">
+          <wp:anchor distT="0" distB="0" distL="114300" distR="114300" simplePos="0" relativeHeight="251670528" behindDoc="0" locked="0" layoutInCell="1" allowOverlap="1" wp14:anchorId="56302FA3" wp14:editId="16157387">
             <wp:simplePos x="0" y="0"/>
             <wp:positionH relativeFrom="column">
               <wp:posOffset>241935</wp:posOffset>
@@ -2274,7 +2242,7 @@
         <mc:AlternateContent>
           <mc:Choice Requires="wps">
             <w:drawing>
-              <wp:anchor distT="0" distB="0" distL="114300" distR="114300" simplePos="0" relativeHeight="251672576" behindDoc="0" locked="0" layoutInCell="1" allowOverlap="1">
+              <wp:anchor distT="0" distB="0" distL="114300" distR="114300" simplePos="0" relativeHeight="251671552" behindDoc="0" locked="0" layoutInCell="1" allowOverlap="1" wp14:anchorId="50F06E25" wp14:editId="4FFDC9AC">
                 <wp:simplePos x="0" y="0"/>
                 <wp:positionH relativeFrom="column">
                   <wp:posOffset>-112395</wp:posOffset>
@@ -2371,7 +2339,7 @@
           </mc:Choice>
           <mc:Fallback>
             <w:pict>
-              <v:shape id="Text Box 22" o:spid="_x0000_s1047" type="#_x0000_t202" style="position:absolute;left:0;text-align:left;margin-left:-8.85pt;margin-top:333.55pt;width:206.45pt;height:34.1pt;z-index:251672576;visibility:visible;mso-wrap-style:square;mso-width-percent:0;mso-height-percent:0;mso-wrap-distance-left:9pt;mso-wrap-distance-top:0;mso-wrap-distance-right:9pt;mso-wrap-distance-bottom:0;mso-position-horizontal:absolute;mso-position-horizontal-relative:text;mso-position-vertical:absolute;mso-position-vertical-relative:text;mso-width-percent:0;mso-height-percent:0;mso-width-relative:margin;mso-height-relative:margin;v-text-anchor:top" o:gfxdata="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" fillcolor="white [3201]" stroked="f" strokeweight=".5pt">
+              <v:shape w14:anchorId="50F06E25" id="Text Box 22" o:spid="_x0000_s1049" type="#_x0000_t202" style="position:absolute;left:0;text-align:left;margin-left:-8.85pt;margin-top:333.55pt;width:206.45pt;height:34.1pt;z-index:251671552;visibility:visible;mso-wrap-style:square;mso-width-percent:0;mso-height-percent:0;mso-wrap-distance-left:9pt;mso-wrap-distance-top:0;mso-wrap-distance-right:9pt;mso-wrap-distance-bottom:0;mso-position-horizontal:absolute;mso-position-horizontal-relative:text;mso-position-vertical:absolute;mso-position-vertical-relative:text;mso-width-percent:0;mso-height-percent:0;mso-width-relative:margin;mso-height-relative:margin;v-text-anchor:top" o:gfxdata="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" fillcolor="white [3201]" stroked="f" strokeweight=".5pt">
                 <v:textbox>
                   <w:txbxContent>
                     <w:p>
@@ -2430,7 +2398,7 @@
         <mc:AlternateContent>
           <mc:Choice Requires="wps">
             <w:drawing>
-              <wp:anchor distT="0" distB="0" distL="114300" distR="114300" simplePos="0" relativeHeight="251716608" behindDoc="1" locked="0" layoutInCell="1" allowOverlap="1" wp14:anchorId="6CD32853" wp14:editId="7BBEF428">
+              <wp:anchor distT="0" distB="0" distL="114300" distR="114300" simplePos="0" relativeHeight="251716608" behindDoc="1" locked="0" layoutInCell="1" allowOverlap="1" wp14:anchorId="4AE354C9" wp14:editId="562EBE33">
                 <wp:simplePos x="0" y="0"/>
                 <wp:positionH relativeFrom="column">
                   <wp:posOffset>-255905</wp:posOffset>
@@ -2500,7 +2468,7 @@
           </mc:Choice>
           <mc:Fallback>
             <w:pict>
-              <v:rect w14:anchorId="09D54817" id="Rectangle 115" o:spid="_x0000_s1026" style="position:absolute;margin-left:-20.15pt;margin-top:8.25pt;width:217.85pt;height:359.45pt;z-index:-251599872;visibility:visible;mso-wrap-style:square;mso-width-percent:0;mso-height-percent:0;mso-wrap-distance-left:9pt;mso-wrap-distance-top:0;mso-wrap-distance-right:9pt;mso-wrap-distance-bottom:0;mso-position-horizontal:absolute;mso-position-horizontal-relative:text;mso-position-vertical:absolute;mso-position-vertical-relative:text;mso-width-percent:0;mso-height-percent:0;mso-width-relative:margin;mso-height-relative:margin;v-text-anchor:middle" o:gfxdata="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" filled="f" strokecolor="#7f7f7f [1612]" strokeweight="1pt"/>
+              <v:rect w14:anchorId="2014E5DC" id="Rectangle 115" o:spid="_x0000_s1026" style="position:absolute;margin-left:-20.15pt;margin-top:8.25pt;width:217.85pt;height:359.45pt;z-index:-251599872;visibility:visible;mso-wrap-style:square;mso-width-percent:0;mso-height-percent:0;mso-wrap-distance-left:9pt;mso-wrap-distance-top:0;mso-wrap-distance-right:9pt;mso-wrap-distance-bottom:0;mso-position-horizontal:absolute;mso-position-horizontal-relative:text;mso-position-vertical:absolute;mso-position-vertical-relative:text;mso-width-percent:0;mso-height-percent:0;mso-width-relative:margin;mso-height-relative:margin;v-text-anchor:middle" o:gfxdata="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" filled="f" strokecolor="#7f7f7f [1612]" strokeweight="1pt"/>
             </w:pict>
           </mc:Fallback>
         </mc:AlternateContent>
@@ -2513,7 +2481,7 @@
         <mc:AlternateContent>
           <mc:Choice Requires="wps">
             <w:drawing>
-              <wp:anchor distT="0" distB="0" distL="114300" distR="114300" simplePos="0" relativeHeight="251718656" behindDoc="1" locked="0" layoutInCell="1" allowOverlap="1" wp14:anchorId="6F7A4807" wp14:editId="412A2323">
+              <wp:anchor distT="0" distB="0" distL="114300" distR="114300" simplePos="0" relativeHeight="251718656" behindDoc="1" locked="0" layoutInCell="1" allowOverlap="1" wp14:anchorId="29992465" wp14:editId="5A4387E3">
                 <wp:simplePos x="0" y="0"/>
                 <wp:positionH relativeFrom="column">
                   <wp:posOffset>2609385</wp:posOffset>
@@ -2583,7 +2551,7 @@
           </mc:Choice>
           <mc:Fallback>
             <w:pict>
-              <v:rect w14:anchorId="46964722" id="Rectangle 116" o:spid="_x0000_s1026" style="position:absolute;margin-left:205.45pt;margin-top:19.5pt;width:227.4pt;height:294.65pt;z-index:-251597824;visibility:visible;mso-wrap-style:square;mso-width-percent:0;mso-height-percent:0;mso-wrap-distance-left:9pt;mso-wrap-distance-top:0;mso-wrap-distance-right:9pt;mso-wrap-distance-bottom:0;mso-position-horizontal:absolute;mso-position-horizontal-relative:text;mso-position-vertical:absolute;mso-position-vertical-relative:text;mso-width-percent:0;mso-height-percent:0;mso-width-relative:margin;mso-height-relative:margin;v-text-anchor:middle" o:gfxdata="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" filled="f" strokecolor="#7f7f7f [1612]" strokeweight="1pt"/>
+              <v:rect w14:anchorId="42FEFD98" id="Rectangle 116" o:spid="_x0000_s1026" style="position:absolute;margin-left:205.45pt;margin-top:19.5pt;width:227.4pt;height:294.65pt;z-index:-251597824;visibility:visible;mso-wrap-style:square;mso-width-percent:0;mso-height-percent:0;mso-wrap-distance-left:9pt;mso-wrap-distance-top:0;mso-wrap-distance-right:9pt;mso-wrap-distance-bottom:0;mso-position-horizontal:absolute;mso-position-horizontal-relative:text;mso-position-vertical:absolute;mso-position-vertical-relative:text;mso-width-percent:0;mso-height-percent:0;mso-width-relative:margin;mso-height-relative:margin;v-text-anchor:middle" o:gfxdata="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" filled="f" strokecolor="#7f7f7f [1612]" strokeweight="1pt"/>
             </w:pict>
           </mc:Fallback>
         </mc:AlternateContent>
@@ -2598,7 +2566,7 @@
           <w:noProof/>
         </w:rPr>
         <w:drawing>
-          <wp:anchor distT="0" distB="0" distL="114300" distR="114300" simplePos="0" relativeHeight="251673600" behindDoc="0" locked="0" layoutInCell="1" allowOverlap="1" wp14:anchorId="3634DFF6">
+          <wp:anchor distT="0" distB="0" distL="114300" distR="114300" simplePos="0" relativeHeight="251672576" behindDoc="0" locked="0" layoutInCell="1" allowOverlap="1" wp14:anchorId="2ECD36DE" wp14:editId="6BC0F5BD">
             <wp:simplePos x="0" y="0"/>
             <wp:positionH relativeFrom="column">
               <wp:posOffset>2808888</wp:posOffset>
@@ -2724,7 +2692,7 @@
         <mc:AlternateContent>
           <mc:Choice Requires="wps">
             <w:drawing>
-              <wp:anchor distT="0" distB="0" distL="114300" distR="114300" simplePos="0" relativeHeight="251675648" behindDoc="0" locked="0" layoutInCell="1" allowOverlap="1" wp14:anchorId="665BB403" wp14:editId="6715B2E0">
+              <wp:anchor distT="0" distB="0" distL="114300" distR="114300" simplePos="0" relativeHeight="251674624" behindDoc="0" locked="0" layoutInCell="1" allowOverlap="1" wp14:anchorId="5A04BF1A" wp14:editId="64A0518A">
                 <wp:simplePos x="0" y="0"/>
                 <wp:positionH relativeFrom="column">
                   <wp:posOffset>2810108</wp:posOffset>
@@ -2806,7 +2774,7 @@
           </mc:Choice>
           <mc:Fallback>
             <w:pict>
-              <v:shape w14:anchorId="665BB403" id="Text Box 23" o:spid="_x0000_s1048" type="#_x0000_t202" style="position:absolute;left:0;text-align:left;margin-left:221.25pt;margin-top:18.4pt;width:201.05pt;height:62.45pt;z-index:251675648;visibility:visible;mso-wrap-style:square;mso-width-percent:0;mso-height-percent:0;mso-wrap-distance-left:9pt;mso-wrap-distance-top:0;mso-wrap-distance-right:9pt;mso-wrap-distance-bottom:0;mso-position-horizontal:absolute;mso-position-horizontal-relative:text;mso-position-vertical:absolute;mso-position-vertical-relative:text;mso-width-percent:0;mso-height-percent:0;mso-width-relative:margin;mso-height-relative:margin;v-text-anchor:top" o:gfxdata="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" fillcolor="white [3201]" stroked="f" strokeweight=".5pt">
+              <v:shape w14:anchorId="5A04BF1A" id="Text Box 23" o:spid="_x0000_s1050" type="#_x0000_t202" style="position:absolute;left:0;text-align:left;margin-left:221.25pt;margin-top:18.4pt;width:201.05pt;height:62.45pt;z-index:251674624;visibility:visible;mso-wrap-style:square;mso-width-percent:0;mso-height-percent:0;mso-wrap-distance-left:9pt;mso-wrap-distance-top:0;mso-wrap-distance-right:9pt;mso-wrap-distance-bottom:0;mso-position-horizontal:absolute;mso-position-horizontal-relative:text;mso-position-vertical:absolute;mso-position-vertical-relative:text;mso-width-percent:0;mso-height-percent:0;mso-width-relative:margin;mso-height-relative:margin;v-text-anchor:top" o:gfxdata="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" fillcolor="white [3201]" stroked="f" strokeweight=".5pt">
                 <v:textbox>
                   <w:txbxContent>
                     <w:p>
@@ -2968,7 +2936,7 @@
         <mc:AlternateContent>
           <mc:Choice Requires="wpg">
             <w:drawing>
-              <wp:anchor distT="0" distB="0" distL="114300" distR="114300" simplePos="0" relativeHeight="251721728" behindDoc="0" locked="0" layoutInCell="1" allowOverlap="1">
+              <wp:anchor distT="0" distB="0" distL="114300" distR="114300" simplePos="0" relativeHeight="251721728" behindDoc="0" locked="0" layoutInCell="1" allowOverlap="1" wp14:anchorId="1F8B766E" wp14:editId="7564FAF7">
                 <wp:simplePos x="0" y="0"/>
                 <wp:positionH relativeFrom="column">
                   <wp:posOffset>-514195</wp:posOffset>
@@ -3215,22 +3183,22 @@
           </mc:Choice>
           <mc:Fallback>
             <w:pict>
-              <v:group id="Group 90" o:spid="_x0000_s1049" style="position:absolute;left:0;text-align:left;margin-left:-40.5pt;margin-top:48.2pt;width:555.8pt;height:315.15pt;z-index:251721728" coordsize="70586,40027" o:gfxdata="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">
-                <v:group id="Group 5" o:spid="_x0000_s1050" style="position:absolute;left:3048;top:1016;width:64516;height:23114" coordsize="64525,23119" o:gfxdata="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">
-                  <v:shape id="Picture 25" o:spid="_x0000_s1051" type="#_x0000_t75" alt="A screenshot of a cell phone&#10;&#10;Description automatically generated" style="position:absolute;left:34001;top:638;width:18403;height:19100;visibility:visible;mso-wrap-style:square" o:gfxdata="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">
+              <v:group w14:anchorId="1F8B766E" id="Group 90" o:spid="_x0000_s1051" style="position:absolute;left:0;text-align:left;margin-left:-40.5pt;margin-top:48.2pt;width:555.8pt;height:315.15pt;z-index:251721728" coordsize="70586,40027" o:gfxdata="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">
+                <v:group id="Group 5" o:spid="_x0000_s1052" style="position:absolute;left:3048;top:1016;width:64516;height:23114" coordsize="64525,23119" o:gfxdata="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">
+                  <v:shape id="Picture 25" o:spid="_x0000_s1053" type="#_x0000_t75" alt="A screenshot of a cell phone&#10;&#10;Description automatically generated" style="position:absolute;left:34001;top:638;width:18403;height:19100;visibility:visible;mso-wrap-style:square" o:gfxdata="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">
                     <v:imagedata r:id="rId17" o:title="A screenshot of a cell phone&#10;&#10;Description automatically generated"/>
                   </v:shape>
-                  <v:shape id="Picture 27" o:spid="_x0000_s1052" type="#_x0000_t75" alt="A screenshot of a cell phone&#10;&#10;Description automatically generated" style="position:absolute;width:32921;height:18289;visibility:visible;mso-wrap-style:square" o:gfxdata="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">
+                  <v:shape id="Picture 27" o:spid="_x0000_s1054" type="#_x0000_t75" alt="A screenshot of a cell phone&#10;&#10;Description automatically generated" style="position:absolute;width:32921;height:18289;visibility:visible;mso-wrap-style:square" o:gfxdata="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">
                     <v:imagedata r:id="rId18" o:title="A screenshot of a cell phone&#10;&#10;Description automatically generated"/>
                   </v:shape>
-                  <v:shape id="Picture 28" o:spid="_x0000_s1053" type="#_x0000_t75" alt="A picture containing knife&#10;&#10;Description automatically generated" style="position:absolute;left:52404;top:172;width:12121;height:22947;visibility:visible;mso-wrap-style:square" o:gfxdata="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">
+                  <v:shape id="Picture 28" o:spid="_x0000_s1055" type="#_x0000_t75" alt="A picture containing knife&#10;&#10;Description automatically generated" style="position:absolute;left:52404;top:172;width:12121;height:22947;visibility:visible;mso-wrap-style:square" o:gfxdata="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">
                     <v:imagedata r:id="rId19" o:title="A picture containing knife&#10;&#10;Description automatically generated"/>
                   </v:shape>
                 </v:group>
-                <v:shape id="Picture 12" o:spid="_x0000_s1054" type="#_x0000_t75" alt="A close up of a piece of paper&#10;&#10;Description automatically generated" style="position:absolute;left:3048;top:20658;width:32918;height:18288;visibility:visible;mso-wrap-style:square" o:gfxdata="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">
+                <v:shape id="Picture 12" o:spid="_x0000_s1056" type="#_x0000_t75" alt="A close up of a piece of paper&#10;&#10;Description automatically generated" style="position:absolute;left:3048;top:20658;width:32918;height:18288;visibility:visible;mso-wrap-style:square" o:gfxdata="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">
                   <v:imagedata r:id="rId20" o:title="A close up of a piece of paper&#10;&#10;Description automatically generated"/>
                 </v:shape>
-                <v:shape id="Text Box 29" o:spid="_x0000_s1055" type="#_x0000_t202" style="position:absolute;left:37479;top:26754;width:28784;height:11583;visibility:visible;mso-wrap-style:square;v-text-anchor:top" o:gfxdata="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" fillcolor="white [3201]" stroked="f" strokeweight=".5pt">
+                <v:shape id="Text Box 29" o:spid="_x0000_s1057" type="#_x0000_t202" style="position:absolute;left:37479;top:26754;width:28784;height:11583;visibility:visible;mso-wrap-style:square;v-text-anchor:top" o:gfxdata="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" fillcolor="white [3201]" stroked="f" strokeweight=".5pt">
                   <v:textbox>
                     <w:txbxContent>
                       <w:p>
@@ -3262,7 +3230,7 @@
                     </w:txbxContent>
                   </v:textbox>
                 </v:shape>
-                <v:rect id="Rectangle 119" o:spid="_x0000_s1056" style="position:absolute;width:70586;height:40027;visibility:visible;mso-wrap-style:square;v-text-anchor:middle" o:gfxdata="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" filled="f" strokecolor="#7f7f7f [1612]" strokeweight="1pt"/>
+                <v:rect id="Rectangle 119" o:spid="_x0000_s1058" style="position:absolute;width:70586;height:40027;visibility:visible;mso-wrap-style:square;v-text-anchor:middle" o:gfxdata="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" filled="f" strokecolor="#7f7f7f [1612]" strokeweight="1pt"/>
               </v:group>
             </w:pict>
           </mc:Fallback>
@@ -3292,7 +3260,7 @@
         <mc:AlternateContent>
           <mc:Choice Requires="wps">
             <w:drawing>
-              <wp:anchor distT="0" distB="0" distL="114300" distR="114300" simplePos="0" relativeHeight="251687936" behindDoc="0" locked="0" layoutInCell="1" allowOverlap="1" wp14:anchorId="226426C3" wp14:editId="772FD5D0">
+              <wp:anchor distT="0" distB="0" distL="114300" distR="114300" simplePos="0" relativeHeight="251686912" behindDoc="0" locked="0" layoutInCell="1" allowOverlap="1" wp14:anchorId="11E1813D" wp14:editId="3DFCBBC9">
                 <wp:simplePos x="0" y="0"/>
                 <wp:positionH relativeFrom="column">
                   <wp:posOffset>3001010</wp:posOffset>
@@ -3355,7 +3323,7 @@
           </mc:Choice>
           <mc:Fallback>
             <w:pict>
-              <v:shape w14:anchorId="226426C3" id="Text Box 32" o:spid="_x0000_s1057" type="#_x0000_t202" style="position:absolute;left:0;text-align:left;margin-left:236.3pt;margin-top:19.3pt;width:29.2pt;height:22.05pt;z-index:251687936;visibility:visible;mso-wrap-style:square;mso-width-percent:0;mso-height-percent:0;mso-wrap-distance-left:9pt;mso-wrap-distance-top:0;mso-wrap-distance-right:9pt;mso-wrap-distance-bottom:0;mso-position-horizontal:absolute;mso-position-horizontal-relative:text;mso-position-vertical:absolute;mso-position-vertical-relative:text;mso-width-percent:0;mso-height-percent:0;mso-width-relative:margin;mso-height-relative:margin;v-text-anchor:top" o:gfxdata="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" filled="f" stroked="f" strokeweight=".5pt">
+              <v:shape w14:anchorId="11E1813D" id="Text Box 32" o:spid="_x0000_s1059" type="#_x0000_t202" style="position:absolute;left:0;text-align:left;margin-left:236.3pt;margin-top:19.3pt;width:29.2pt;height:22.05pt;z-index:251686912;visibility:visible;mso-wrap-style:square;mso-width-percent:0;mso-height-percent:0;mso-wrap-distance-left:9pt;mso-wrap-distance-top:0;mso-wrap-distance-right:9pt;mso-wrap-distance-bottom:0;mso-position-horizontal:absolute;mso-position-horizontal-relative:text;mso-position-vertical:absolute;mso-position-vertical-relative:text;mso-width-percent:0;mso-height-percent:0;mso-width-relative:margin;mso-height-relative:margin;v-text-anchor:top" o:gfxdata="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" filled="f" stroked="f" strokeweight=".5pt">
                 <v:textbox>
                   <w:txbxContent>
                     <w:p>
@@ -3381,7 +3349,7 @@
         <mc:AlternateContent>
           <mc:Choice Requires="wps">
             <w:drawing>
-              <wp:anchor distT="0" distB="0" distL="114300" distR="114300" simplePos="0" relativeHeight="251683840" behindDoc="0" locked="0" layoutInCell="1" allowOverlap="1" wp14:anchorId="3D9E5C9A" wp14:editId="7F5357AF">
+              <wp:anchor distT="0" distB="0" distL="114300" distR="114300" simplePos="0" relativeHeight="251682816" behindDoc="0" locked="0" layoutInCell="1" allowOverlap="1" wp14:anchorId="78B09BB3" wp14:editId="23BCD0C8">
                 <wp:simplePos x="0" y="0"/>
                 <wp:positionH relativeFrom="column">
                   <wp:posOffset>-515171</wp:posOffset>
@@ -3444,7 +3412,7 @@
           </mc:Choice>
           <mc:Fallback>
             <w:pict>
-              <v:shape w14:anchorId="3D9E5C9A" id="Text Box 30" o:spid="_x0000_s1058" type="#_x0000_t202" style="position:absolute;left:0;text-align:left;margin-left:-40.55pt;margin-top:17.5pt;width:29.25pt;height:22.1pt;z-index:251683840;visibility:visible;mso-wrap-style:square;mso-width-percent:0;mso-height-percent:0;mso-wrap-distance-left:9pt;mso-wrap-distance-top:0;mso-wrap-distance-right:9pt;mso-wrap-distance-bottom:0;mso-position-horizontal:absolute;mso-position-horizontal-relative:text;mso-position-vertical:absolute;mso-position-vertical-relative:text;mso-width-percent:0;mso-height-percent:0;mso-width-relative:margin;mso-height-relative:margin;v-text-anchor:top" o:gfxdata="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" filled="f" stroked="f" strokeweight=".5pt">
+              <v:shape w14:anchorId="78B09BB3" id="Text Box 30" o:spid="_x0000_s1060" type="#_x0000_t202" style="position:absolute;left:0;text-align:left;margin-left:-40.55pt;margin-top:17.5pt;width:29.25pt;height:22.1pt;z-index:251682816;visibility:visible;mso-wrap-style:square;mso-width-percent:0;mso-height-percent:0;mso-wrap-distance-left:9pt;mso-wrap-distance-top:0;mso-wrap-distance-right:9pt;mso-wrap-distance-bottom:0;mso-position-horizontal:absolute;mso-position-horizontal-relative:text;mso-position-vertical:absolute;mso-position-vertical-relative:text;mso-width-percent:0;mso-height-percent:0;mso-width-relative:margin;mso-height-relative:margin;v-text-anchor:top" o:gfxdata="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" filled="f" stroked="f" strokeweight=".5pt">
                 <v:textbox>
                   <w:txbxContent>
                     <w:p>
@@ -3526,7 +3494,7 @@
         <mc:AlternateContent>
           <mc:Choice Requires="wps">
             <w:drawing>
-              <wp:anchor distT="0" distB="0" distL="114300" distR="114300" simplePos="0" relativeHeight="251685888" behindDoc="0" locked="0" layoutInCell="1" allowOverlap="1" wp14:anchorId="6262F938" wp14:editId="09FFC6AB">
+              <wp:anchor distT="0" distB="0" distL="114300" distR="114300" simplePos="0" relativeHeight="251684864" behindDoc="0" locked="0" layoutInCell="1" allowOverlap="1" wp14:anchorId="28BF0839" wp14:editId="1DA25C6E">
                 <wp:simplePos x="0" y="0"/>
                 <wp:positionH relativeFrom="column">
                   <wp:posOffset>-514350</wp:posOffset>
@@ -3589,7 +3557,7 @@
           </mc:Choice>
           <mc:Fallback>
             <w:pict>
-              <v:shape w14:anchorId="6262F938" id="Text Box 31" o:spid="_x0000_s1059" type="#_x0000_t202" style="position:absolute;left:0;text-align:left;margin-left:-40.5pt;margin-top:13.15pt;width:29.2pt;height:22.05pt;z-index:251685888;visibility:visible;mso-wrap-style:square;mso-width-percent:0;mso-height-percent:0;mso-wrap-distance-left:9pt;mso-wrap-distance-top:0;mso-wrap-distance-right:9pt;mso-wrap-distance-bottom:0;mso-position-horizontal:absolute;mso-position-horizontal-relative:text;mso-position-vertical:absolute;mso-position-vertical-relative:text;mso-width-percent:0;mso-height-percent:0;mso-width-relative:margin;mso-height-relative:margin;v-text-anchor:top" o:gfxdata="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" filled="f" stroked="f" strokeweight=".5pt">
+              <v:shape w14:anchorId="28BF0839" id="Text Box 31" o:spid="_x0000_s1061" type="#_x0000_t202" style="position:absolute;left:0;text-align:left;margin-left:-40.5pt;margin-top:13.15pt;width:29.2pt;height:22.05pt;z-index:251684864;visibility:visible;mso-wrap-style:square;mso-width-percent:0;mso-height-percent:0;mso-wrap-distance-left:9pt;mso-wrap-distance-top:0;mso-wrap-distance-right:9pt;mso-wrap-distance-bottom:0;mso-position-horizontal:absolute;mso-position-horizontal-relative:text;mso-position-vertical:absolute;mso-position-vertical-relative:text;mso-width-percent:0;mso-height-percent:0;mso-width-relative:margin;mso-height-relative:margin;v-text-anchor:top" o:gfxdata="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" filled="f" stroked="f" strokeweight=".5pt">
                 <v:textbox>
                   <w:txbxContent>
                     <w:p>
@@ -3673,7 +3641,7 @@
         <mc:AlternateContent>
           <mc:Choice Requires="wpg">
             <w:drawing>
-              <wp:anchor distT="0" distB="0" distL="114300" distR="114300" simplePos="0" relativeHeight="251724800" behindDoc="0" locked="0" layoutInCell="1" allowOverlap="1">
+              <wp:anchor distT="0" distB="0" distL="114300" distR="114300" simplePos="0" relativeHeight="251724800" behindDoc="0" locked="0" layoutInCell="1" allowOverlap="1" wp14:anchorId="1C991490" wp14:editId="78C09E48">
                 <wp:simplePos x="0" y="0"/>
                 <wp:positionH relativeFrom="column">
                   <wp:posOffset>1083310</wp:posOffset>
@@ -3890,9 +3858,9 @@
           </mc:Choice>
           <mc:Fallback>
             <w:pict>
-              <v:group id="Group 91" o:spid="_x0000_s1060" style="position:absolute;left:0;text-align:left;margin-left:85.3pt;margin-top:19.3pt;width:279.1pt;height:237.95pt;z-index:251724800" coordsize="35444,30219" o:gfxdata="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">
-                <v:group id="Group 33" o:spid="_x0000_s1061" style="position:absolute;left:1128;top:790;width:33214;height:28499" coordsize="33216,28498" o:gfxdata="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">
-                  <v:shape id="Text Box 35" o:spid="_x0000_s1063" type="#_x0000_t202" style="position:absolute;left:2352;top:24015;width:30864;height:4483;visibility:visible;mso-wrap-style:square;v-text-anchor:top" o:gfxdata="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" stroked="f">
+              <v:group w14:anchorId="1C991490" id="Group 91" o:spid="_x0000_s1062" style="position:absolute;left:0;text-align:left;margin-left:85.3pt;margin-top:19.3pt;width:279.1pt;height:237.95pt;z-index:251724800" coordsize="35444,30219" o:gfxdata="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">
+                <v:group id="Group 33" o:spid="_x0000_s1063" style="position:absolute;left:1128;top:790;width:33214;height:28499" coordsize="33216,28498" o:gfxdata="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">
+                  <v:shape id="Text Box 35" o:spid="_x0000_s1065" type="#_x0000_t202" style="position:absolute;left:2352;top:24015;width:30864;height:4483;visibility:visible;mso-wrap-style:square;v-text-anchor:top" o:gfxdata="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" stroked="f">
                     <v:textbox style="mso-fit-shape-to-text:t" inset="0,0,0,0">
                       <w:txbxContent>
                         <w:p>
@@ -3933,8 +3901,8 @@
                     </v:textbox>
                   </v:shape>
                 </v:group>
-                <v:rect id="Rectangle 36" o:spid="_x0000_s1064" style="position:absolute;left:1707;top:6110;width:31541;height:3530;visibility:visible;mso-wrap-style:square;v-text-anchor:middle" o:gfxdata="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" filled="f" strokecolor="#1f3763 [1604]" strokeweight="2.25pt"/>
-                <v:rect id="Rectangle 120" o:spid="_x0000_s1065" style="position:absolute;width:35444;height:30219;visibility:visible;mso-wrap-style:square;v-text-anchor:middle" o:gfxdata="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" filled="f" strokecolor="#7f7f7f [1612]" strokeweight="1pt"/>
+                <v:rect id="Rectangle 36" o:spid="_x0000_s1066" style="position:absolute;left:1707;top:6110;width:31541;height:3530;visibility:visible;mso-wrap-style:square;v-text-anchor:middle" o:gfxdata="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" filled="f" strokecolor="#1f3763 [1604]" strokeweight="2.25pt"/>
+                <v:rect id="Rectangle 120" o:spid="_x0000_s1067" style="position:absolute;width:35444;height:30219;visibility:visible;mso-wrap-style:square;v-text-anchor:middle" o:gfxdata="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" filled="f" strokecolor="#7f7f7f [1612]" strokeweight="1pt"/>
               </v:group>
             </w:pict>
           </mc:Fallback>
@@ -4087,7 +4055,7 @@
         <mc:AlternateContent>
           <mc:Choice Requires="wpg">
             <w:drawing>
-              <wp:anchor distT="0" distB="0" distL="114300" distR="114300" simplePos="0" relativeHeight="251727872" behindDoc="0" locked="0" layoutInCell="1" allowOverlap="1">
+              <wp:anchor distT="0" distB="0" distL="114300" distR="114300" simplePos="0" relativeHeight="251727872" behindDoc="0" locked="0" layoutInCell="1" allowOverlap="1" wp14:anchorId="70FDF779" wp14:editId="10852473">
                 <wp:simplePos x="0" y="0"/>
                 <wp:positionH relativeFrom="column">
                   <wp:posOffset>-519430</wp:posOffset>
@@ -5041,9 +5009,9 @@
           </mc:Choice>
           <mc:Fallback>
             <w:pict>
-              <v:group id="Group 92" o:spid="_x0000_s1066" style="position:absolute;left:0;text-align:left;margin-left:-40.9pt;margin-top:10.2pt;width:554.7pt;height:255.95pt;z-index:251727872" coordsize="70446,32505" o:gfxdata="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">
-                <v:group id="Group 25" o:spid="_x0000_s1067" style="position:absolute;left:1128;top:1354;width:69222;height:24660" coordorigin=",1123" coordsize="111842,43854" o:gfxdata="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">
-                  <v:roundrect id="Rounded Rectangle 38" o:spid="_x0000_s1068" style="position:absolute;top:2248;width:19431;height:12882;visibility:visible;mso-wrap-style:square;v-text-anchor:middle" arcsize="10923f" o:gfxdata="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" fillcolor="#fff2cc [663]" strokecolor="black [3213]" strokeweight="1pt">
+              <v:group w14:anchorId="70FDF779" id="Group 92" o:spid="_x0000_s1068" style="position:absolute;left:0;text-align:left;margin-left:-40.9pt;margin-top:10.2pt;width:554.7pt;height:255.95pt;z-index:251727872" coordsize="70446,32505" o:gfxdata="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">
+                <v:group id="Group 25" o:spid="_x0000_s1069" style="position:absolute;left:1128;top:1354;width:69222;height:24660" coordorigin=",1123" coordsize="111842,43854" o:gfxdata="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">
+                  <v:roundrect id="Rounded Rectangle 38" o:spid="_x0000_s1070" style="position:absolute;top:2248;width:19431;height:12882;visibility:visible;mso-wrap-style:square;v-text-anchor:middle" arcsize="10923f" o:gfxdata="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" fillcolor="#fff2cc [663]" strokecolor="black [3213]" strokeweight="1pt">
                     <v:stroke joinstyle="miter"/>
                     <v:textbox>
                       <w:txbxContent>
@@ -5062,7 +5030,7 @@
                       </w:txbxContent>
                     </v:textbox>
                   </v:roundrect>
-                  <v:roundrect id="Rounded Rectangle 39" o:spid="_x0000_s1069" style="position:absolute;left:24347;top:2248;width:19431;height:12879;visibility:visible;mso-wrap-style:square;v-text-anchor:middle" arcsize="10923f" o:gfxdata="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" fillcolor="#fff2cc [663]" strokecolor="black [3213]" strokeweight="1pt">
+                  <v:roundrect id="Rounded Rectangle 39" o:spid="_x0000_s1071" style="position:absolute;left:24347;top:2248;width:19431;height:12879;visibility:visible;mso-wrap-style:square;v-text-anchor:middle" arcsize="10923f" o:gfxdata="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" fillcolor="#fff2cc [663]" strokecolor="black [3213]" strokeweight="1pt">
                     <v:stroke joinstyle="miter"/>
                     <v:textbox>
                       <w:txbxContent>
@@ -5081,7 +5049,7 @@
                       </w:txbxContent>
                     </v:textbox>
                   </v:roundrect>
-                  <v:roundrect id="Rounded Rectangle 40" o:spid="_x0000_s1070" style="position:absolute;left:48694;top:2248;width:19431;height:12879;visibility:visible;mso-wrap-style:square;v-text-anchor:middle" arcsize="10923f" o:gfxdata="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" fillcolor="#fff2cc [663]" strokecolor="black [3213]" strokeweight="1pt">
+                  <v:roundrect id="Rounded Rectangle 40" o:spid="_x0000_s1072" style="position:absolute;left:48694;top:2248;width:19431;height:12879;visibility:visible;mso-wrap-style:square;v-text-anchor:middle" arcsize="10923f" o:gfxdata="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" fillcolor="#fff2cc [663]" strokecolor="black [3213]" strokeweight="1pt">
                     <v:stroke joinstyle="miter"/>
                     <v:textbox>
                       <w:txbxContent>
@@ -5100,7 +5068,7 @@
                       </w:txbxContent>
                     </v:textbox>
                   </v:roundrect>
-                  <v:roundrect id="Rounded Rectangle 41" o:spid="_x0000_s1071" style="position:absolute;top:16653;width:19431;height:13007;visibility:visible;mso-wrap-style:square;v-text-anchor:middle" arcsize="10923f" o:gfxdata="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" fillcolor="#e2efd9 [665]" strokecolor="black [3213]" strokeweight="1pt">
+                  <v:roundrect id="Rounded Rectangle 41" o:spid="_x0000_s1073" style="position:absolute;top:16653;width:19431;height:13007;visibility:visible;mso-wrap-style:square;v-text-anchor:middle" arcsize="10923f" o:gfxdata="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" fillcolor="#e2efd9 [665]" strokecolor="black [3213]" strokeweight="1pt">
                     <v:stroke joinstyle="miter"/>
                     <v:textbox>
                       <w:txbxContent>
@@ -5119,7 +5087,7 @@
                       </w:txbxContent>
                     </v:textbox>
                   </v:roundrect>
-                  <v:roundrect id="Rounded Rectangle 42" o:spid="_x0000_s1072" style="position:absolute;left:24347;top:16657;width:19431;height:13006;visibility:visible;mso-wrap-style:square;v-text-anchor:middle" arcsize="10923f" o:gfxdata="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" fillcolor="#e2efd9 [665]" strokecolor="black [3213]" strokeweight="1pt">
+                  <v:roundrect id="Rounded Rectangle 42" o:spid="_x0000_s1074" style="position:absolute;left:24347;top:16657;width:19431;height:13006;visibility:visible;mso-wrap-style:square;v-text-anchor:middle" arcsize="10923f" o:gfxdata="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" fillcolor="#e2efd9 [665]" strokecolor="black [3213]" strokeweight="1pt">
                     <v:stroke joinstyle="miter"/>
                     <v:textbox>
                       <w:txbxContent>
@@ -5138,7 +5106,7 @@
                       </w:txbxContent>
                     </v:textbox>
                   </v:roundrect>
-                  <v:roundrect id="Rounded Rectangle 44" o:spid="_x0000_s1073" style="position:absolute;left:48694;top:16657;width:19431;height:13006;visibility:visible;mso-wrap-style:square;v-text-anchor:middle" arcsize="10923f" o:gfxdata="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" fillcolor="#e2efd9 [665]" strokecolor="black [3213]" strokeweight="1pt">
+                  <v:roundrect id="Rounded Rectangle 44" o:spid="_x0000_s1075" style="position:absolute;left:48694;top:16657;width:19431;height:13006;visibility:visible;mso-wrap-style:square;v-text-anchor:middle" arcsize="10923f" o:gfxdata="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" fillcolor="#e2efd9 [665]" strokecolor="black [3213]" strokeweight="1pt">
                     <v:stroke joinstyle="miter"/>
                     <v:textbox>
                       <w:txbxContent>
@@ -5157,7 +5125,7 @@
                       </w:txbxContent>
                     </v:textbox>
                   </v:roundrect>
-                  <v:roundrect id="Rounded Rectangle 45" o:spid="_x0000_s1074" style="position:absolute;top:31106;width:19431;height:10733;visibility:visible;mso-wrap-style:square;v-text-anchor:middle" arcsize="10923f" o:gfxdata="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" fillcolor="#fbe4d5 [661]" strokecolor="black [3213]" strokeweight="1pt">
+                  <v:roundrect id="Rounded Rectangle 45" o:spid="_x0000_s1076" style="position:absolute;top:31106;width:19431;height:10733;visibility:visible;mso-wrap-style:square;v-text-anchor:middle" arcsize="10923f" o:gfxdata="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" fillcolor="#fbe4d5 [661]" strokecolor="black [3213]" strokeweight="1pt">
                     <v:stroke joinstyle="miter"/>
                     <v:textbox>
                       <w:txbxContent>
@@ -5175,19 +5143,19 @@
                       </w:txbxContent>
                     </v:textbox>
                   </v:roundrect>
-                  <v:line id="Straight Connector 46" o:spid="_x0000_s1075" style="position:absolute;visibility:visible;mso-wrap-style:square" from="19431,7615" to="24349,7615" o:connectortype="straight" o:gfxdata="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" strokecolor="black [3200]" strokeweight=".5pt">
+                  <v:line id="Straight Connector 46" o:spid="_x0000_s1077" style="position:absolute;visibility:visible;mso-wrap-style:square" from="19431,7615" to="24349,7615" o:connectortype="straight" o:gfxdata="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" strokecolor="black [3200]" strokeweight=".5pt">
                     <v:stroke joinstyle="miter"/>
                     <o:lock v:ext="edit" shapetype="f"/>
                   </v:line>
-                  <v:line id="Straight Connector 47" o:spid="_x0000_s1076" style="position:absolute;visibility:visible;mso-wrap-style:square" from="43780,7615" to="48698,7615" o:connectortype="straight" o:gfxdata="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" strokecolor="black [3200]" strokeweight=".5pt">
+                  <v:line id="Straight Connector 47" o:spid="_x0000_s1078" style="position:absolute;visibility:visible;mso-wrap-style:square" from="43780,7615" to="48698,7615" o:connectortype="straight" o:gfxdata="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" strokecolor="black [3200]" strokeweight=".5pt">
                     <v:stroke joinstyle="miter"/>
                     <o:lock v:ext="edit" shapetype="f"/>
                   </v:line>
-                  <v:line id="Straight Connector 48" o:spid="_x0000_s1077" style="position:absolute;visibility:visible;mso-wrap-style:square" from="19431,22026" to="24349,22026" o:connectortype="straight" o:gfxdata="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" strokecolor="black [3200]" strokeweight=".5pt">
+                  <v:line id="Straight Connector 48" o:spid="_x0000_s1079" style="position:absolute;visibility:visible;mso-wrap-style:square" from="19431,22026" to="24349,22026" o:connectortype="straight" o:gfxdata="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" strokecolor="black [3200]" strokeweight=".5pt">
                     <v:stroke joinstyle="miter"/>
                     <o:lock v:ext="edit" shapetype="f"/>
                   </v:line>
-                  <v:line id="Straight Connector 49" o:spid="_x0000_s1078" style="position:absolute;visibility:visible;mso-wrap-style:square" from="43780,22026" to="48698,22026" o:connectortype="straight" o:gfxdata="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" strokecolor="black [3200]" strokeweight=".5pt">
+                  <v:line id="Straight Connector 49" o:spid="_x0000_s1080" style="position:absolute;visibility:visible;mso-wrap-style:square" from="43780,22026" to="48698,22026" o:connectortype="straight" o:gfxdata="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" strokecolor="black [3200]" strokeweight=".5pt">
                     <v:stroke joinstyle="miter"/>
                     <o:lock v:ext="edit" shapetype="f"/>
                   </v:line>
@@ -5195,19 +5163,19 @@
                     <v:path arrowok="t" fillok="f" o:connecttype="none"/>
                     <o:lock v:ext="edit" shapetype="t"/>
                   </v:shapetype>
-                  <v:shape id="Straight Arrow Connector 50" o:spid="_x0000_s1079" type="#_x0000_t32" style="position:absolute;left:68122;top:8687;width:7763;height:0;visibility:visible;mso-wrap-style:square" o:connectortype="straight" o:gfxdata="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" strokecolor="black [3200]" strokeweight=".5pt">
+                  <v:shape id="Straight Arrow Connector 50" o:spid="_x0000_s1081" type="#_x0000_t32" style="position:absolute;left:68122;top:8687;width:7763;height:0;visibility:visible;mso-wrap-style:square" o:connectortype="straight" o:gfxdata="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" strokecolor="black [3200]" strokeweight=".5pt">
                     <v:stroke endarrow="block" joinstyle="miter"/>
                     <o:lock v:ext="edit" shapetype="f"/>
                   </v:shape>
-                  <v:shape id="Straight Arrow Connector 52" o:spid="_x0000_s1080" type="#_x0000_t32" style="position:absolute;left:68129;top:22026;width:7759;height:0;visibility:visible;mso-wrap-style:square" o:connectortype="straight" o:gfxdata="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" strokecolor="black [3200]" strokeweight=".5pt">
+                  <v:shape id="Straight Arrow Connector 52" o:spid="_x0000_s1082" type="#_x0000_t32" style="position:absolute;left:68129;top:22026;width:7759;height:0;visibility:visible;mso-wrap-style:square" o:connectortype="straight" o:gfxdata="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" strokecolor="black [3200]" strokeweight=".5pt">
                     <v:stroke endarrow="block" joinstyle="miter"/>
                     <o:lock v:ext="edit" shapetype="f"/>
                   </v:shape>
-                  <v:shape id="Straight Arrow Connector 53" o:spid="_x0000_s1081" type="#_x0000_t32" style="position:absolute;left:19431;top:36473;width:56457;height:0;visibility:visible;mso-wrap-style:square" o:connectortype="straight" o:gfxdata="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" strokecolor="black [3200]" strokeweight=".5pt">
+                  <v:shape id="Straight Arrow Connector 53" o:spid="_x0000_s1083" type="#_x0000_t32" style="position:absolute;left:19431;top:36473;width:56457;height:0;visibility:visible;mso-wrap-style:square" o:connectortype="straight" o:gfxdata="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" strokecolor="black [3200]" strokeweight=".5pt">
                     <v:stroke endarrow="block" joinstyle="miter"/>
                     <o:lock v:ext="edit" shapetype="f"/>
                   </v:shape>
-                  <v:shape id="TextBox 19" o:spid="_x0000_s1082" type="#_x0000_t202" style="position:absolute;left:75242;top:6388;width:21063;height:5466;visibility:visible;mso-wrap-style:square;v-text-anchor:top" o:gfxdata="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" filled="f" stroked="f">
+                  <v:shape id="TextBox 19" o:spid="_x0000_s1084" type="#_x0000_t202" style="position:absolute;left:75242;top:6388;width:21063;height:5466;visibility:visible;mso-wrap-style:square;v-text-anchor:top" o:gfxdata="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" filled="f" stroked="f">
                     <v:textbox>
                       <w:txbxContent>
                         <w:p>
@@ -5225,7 +5193,7 @@
                       </w:txbxContent>
                     </v:textbox>
                   </v:shape>
-                  <v:shape id="TextBox 20" o:spid="_x0000_s1083" type="#_x0000_t202" style="position:absolute;left:75885;top:19892;width:19157;height:8630;visibility:visible;mso-wrap-style:square;v-text-anchor:top" o:gfxdata="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" filled="f" stroked="f">
+                  <v:shape id="TextBox 20" o:spid="_x0000_s1085" type="#_x0000_t202" style="position:absolute;left:75885;top:19892;width:19157;height:8630;visibility:visible;mso-wrap-style:square;v-text-anchor:top" o:gfxdata="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" filled="f" stroked="f">
                     <v:textbox>
                       <w:txbxContent>
                         <w:p>
@@ -5243,7 +5211,7 @@
                       </w:txbxContent>
                     </v:textbox>
                   </v:shape>
-                  <v:shape id="TextBox 21" o:spid="_x0000_s1084" type="#_x0000_t202" style="position:absolute;left:75885;top:33946;width:19153;height:7150;visibility:visible;mso-wrap-style:square;v-text-anchor:top" o:gfxdata="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" filled="f" stroked="f">
+                  <v:shape id="TextBox 21" o:spid="_x0000_s1086" type="#_x0000_t202" style="position:absolute;left:75885;top:33946;width:19153;height:7150;visibility:visible;mso-wrap-style:square;v-text-anchor:top" o:gfxdata="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" filled="f" stroked="f">
                     <v:textbox>
                       <w:txbxContent>
                         <w:p>
@@ -5258,17 +5226,17 @@
                       </w:txbxContent>
                     </v:textbox>
                   </v:shape>
-                  <v:shape id="Picture 57" o:spid="_x0000_s1085" type="#_x0000_t75" alt="A picture containing object, clock&#10;&#10;Description automatically generated" style="position:absolute;left:93968;top:1123;width:17874;height:14004;visibility:visible;mso-wrap-style:square" o:gfxdata="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">
+                  <v:shape id="Picture 57" o:spid="_x0000_s1087" type="#_x0000_t75" alt="A picture containing object, clock&#10;&#10;Description automatically generated" style="position:absolute;left:93968;top:1123;width:17874;height:14004;visibility:visible;mso-wrap-style:square" o:gfxdata="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">
                     <v:imagedata r:id="rId25" o:title="A picture containing object, clock&#10;&#10;Description automatically generated"/>
                   </v:shape>
-                  <v:shape id="Picture 58" o:spid="_x0000_s1086" type="#_x0000_t75" alt="A picture containing clock&#10;&#10;Description automatically generated" style="position:absolute;left:95041;top:16660;width:15345;height:13003;visibility:visible;mso-wrap-style:square" o:gfxdata="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">
+                  <v:shape id="Picture 58" o:spid="_x0000_s1088" type="#_x0000_t75" alt="A picture containing clock&#10;&#10;Description automatically generated" style="position:absolute;left:95041;top:16660;width:15345;height:13003;visibility:visible;mso-wrap-style:square" o:gfxdata="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">
                     <v:imagedata r:id="rId26" o:title="A picture containing clock&#10;&#10;Description automatically generated"/>
                   </v:shape>
-                  <v:shape id="Picture 59" o:spid="_x0000_s1087" type="#_x0000_t75" alt="A picture containing object, clock&#10;&#10;Description automatically generated" style="position:absolute;left:95042;top:31106;width:13813;height:13872;visibility:visible;mso-wrap-style:square" o:gfxdata="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">
+                  <v:shape id="Picture 59" o:spid="_x0000_s1089" type="#_x0000_t75" alt="A picture containing object, clock&#10;&#10;Description automatically generated" style="position:absolute;left:95042;top:31106;width:13813;height:13872;visibility:visible;mso-wrap-style:square" o:gfxdata="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">
                     <v:imagedata r:id="rId27" o:title="A picture containing object, clock&#10;&#10;Description automatically generated"/>
                   </v:shape>
                 </v:group>
-                <v:shape id="Text Box 60" o:spid="_x0000_s1088" type="#_x0000_t202" style="position:absolute;left:2596;top:25964;width:60839;height:6090;visibility:visible;mso-wrap-style:square;v-text-anchor:top" o:gfxdata="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" stroked="f">
+                <v:shape id="Text Box 60" o:spid="_x0000_s1090" type="#_x0000_t202" style="position:absolute;left:2596;top:25964;width:60839;height:6090;visibility:visible;mso-wrap-style:square;v-text-anchor:top" o:gfxdata="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" stroked="f">
                   <v:textbox style="mso-fit-shape-to-text:t" inset="0,0,0,0">
                     <w:txbxContent>
                       <w:p>
@@ -5328,7 +5296,7 @@
                     </w:txbxContent>
                   </v:textbox>
                 </v:shape>
-                <v:rect id="Rectangle 121" o:spid="_x0000_s1089" style="position:absolute;width:70446;height:32505;visibility:visible;mso-wrap-style:square;v-text-anchor:middle" o:gfxdata="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" filled="f" strokecolor="#7f7f7f [1612]" strokeweight="1pt"/>
+                <v:rect id="Rectangle 121" o:spid="_x0000_s1091" style="position:absolute;width:70446;height:32505;visibility:visible;mso-wrap-style:square;v-text-anchor:middle" o:gfxdata="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" filled="f" strokecolor="#7f7f7f [1612]" strokeweight="1pt"/>
               </v:group>
             </w:pict>
           </mc:Fallback>
@@ -5502,7 +5470,7 @@
         <mc:AlternateContent>
           <mc:Choice Requires="wpg">
             <w:drawing>
-              <wp:anchor distT="0" distB="0" distL="114300" distR="114300" simplePos="0" relativeHeight="251735040" behindDoc="0" locked="0" layoutInCell="1" allowOverlap="1">
+              <wp:anchor distT="0" distB="0" distL="114300" distR="114300" simplePos="0" relativeHeight="251735040" behindDoc="0" locked="0" layoutInCell="1" allowOverlap="1" wp14:anchorId="152A5478" wp14:editId="5ED3FFA8">
                 <wp:simplePos x="0" y="0"/>
                 <wp:positionH relativeFrom="column">
                   <wp:posOffset>-408079</wp:posOffset>
@@ -5701,8 +5669,8 @@
           </mc:Choice>
           <mc:Fallback>
             <w:pict>
-              <v:group id="Group 95" o:spid="_x0000_s1090" style="position:absolute;left:0;text-align:left;margin-left:-32.15pt;margin-top:2.1pt;width:490.6pt;height:234.1pt;z-index:251735040" coordsize="62306,29730" o:gfxdata="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">
-                <v:shape id="Text Box 7" o:spid="_x0000_s1091" type="#_x0000_t202" style="position:absolute;left:680;top:23729;width:60607;height:4628;visibility:visible;mso-wrap-style:square;v-text-anchor:top" o:gfxdata="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" stroked="f">
+              <v:group w14:anchorId="152A5478" id="Group 95" o:spid="_x0000_s1092" style="position:absolute;left:0;text-align:left;margin-left:-32.15pt;margin-top:2.1pt;width:490.6pt;height:234.1pt;z-index:251735040" coordsize="62306,29730" o:gfxdata="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">
+                <v:shape id="Text Box 7" o:spid="_x0000_s1093" type="#_x0000_t202" style="position:absolute;left:680;top:23729;width:60607;height:4628;visibility:visible;mso-wrap-style:square;v-text-anchor:top" o:gfxdata="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" stroked="f">
                   <v:textbox inset="0,0,0,0">
                     <w:txbxContent>
                       <w:p>
@@ -5742,11 +5710,11 @@
                     </w:txbxContent>
                   </v:textbox>
                 </v:shape>
-                <v:group id="Group 93" o:spid="_x0000_s1092" style="position:absolute;width:62306;height:29730" coordsize="62306,29730" o:gfxdata="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">
-                  <v:shape id="Picture 39" o:spid="_x0000_s1093" type="#_x0000_t75" alt="A close up of a map&#10;&#10;Description automatically generated" style="position:absolute;left:18062;top:677;width:28784;height:22384;visibility:visible;mso-wrap-style:square" o:gfxdata="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">
+                <v:group id="Group 93" o:spid="_x0000_s1094" style="position:absolute;width:62306;height:29730" coordsize="62306,29730" o:gfxdata="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">
+                  <v:shape id="Picture 39" o:spid="_x0000_s1095" type="#_x0000_t75" alt="A close up of a map&#10;&#10;Description automatically generated" style="position:absolute;left:18062;top:677;width:28784;height:22384;visibility:visible;mso-wrap-style:square" o:gfxdata="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">
                     <v:imagedata r:id="rId29" o:title="A close up of a map&#10;&#10;Description automatically generated"/>
                   </v:shape>
-                  <v:rect id="Rectangle 122" o:spid="_x0000_s1094" style="position:absolute;width:62306;height:29730;visibility:visible;mso-wrap-style:square;v-text-anchor:middle" o:gfxdata="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" filled="f" strokecolor="#7f7f7f [1612]" strokeweight="1pt">
+                  <v:rect id="Rectangle 122" o:spid="_x0000_s1096" style="position:absolute;width:62306;height:29730;visibility:visible;mso-wrap-style:square;v-text-anchor:middle" o:gfxdata="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" filled="f" strokecolor="#7f7f7f [1612]" strokeweight="1pt">
                     <v:textbox>
                       <w:txbxContent>
                         <w:p>
@@ -5808,7 +5776,7 @@
         <mc:AlternateContent>
           <mc:Choice Requires="wpg">
             <w:drawing>
-              <wp:anchor distT="0" distB="0" distL="114300" distR="114300" simplePos="0" relativeHeight="251752448" behindDoc="0" locked="0" layoutInCell="1" allowOverlap="1">
+              <wp:anchor distT="0" distB="0" distL="114300" distR="114300" simplePos="0" relativeHeight="251752448" behindDoc="0" locked="0" layoutInCell="1" allowOverlap="1" wp14:anchorId="0D77AAD4" wp14:editId="0603AC7F">
                 <wp:simplePos x="0" y="0"/>
                 <wp:positionH relativeFrom="column">
                   <wp:posOffset>1181164</wp:posOffset>
@@ -5992,8 +5960,8 @@
           </mc:Choice>
           <mc:Fallback>
             <w:pict>
-              <v:group id="Group 99" o:spid="_x0000_s1095" style="position:absolute;left:0;text-align:left;margin-left:93pt;margin-top:81.55pt;width:277.15pt;height:223.15pt;z-index:251752448;mso-width-relative:margin;mso-height-relative:margin" coordorigin="3414,-2610" coordsize="35209,28350" o:gfxdata="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">
-                <v:shape id="Text Box 14" o:spid="_x0000_s1096" type="#_x0000_t202" style="position:absolute;left:7045;top:19649;width:30321;height:6090;visibility:visible;mso-wrap-style:square;v-text-anchor:top" o:gfxdata="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" stroked="f">
+              <v:group w14:anchorId="0D77AAD4" id="Group 99" o:spid="_x0000_s1097" style="position:absolute;left:0;text-align:left;margin-left:93pt;margin-top:81.55pt;width:277.15pt;height:223.15pt;z-index:251752448;mso-width-relative:margin;mso-height-relative:margin" coordorigin="3414,-2610" coordsize="35209,28350" o:gfxdata="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">
+                <v:shape id="Text Box 14" o:spid="_x0000_s1098" type="#_x0000_t202" style="position:absolute;left:7045;top:19649;width:30321;height:6090;visibility:visible;mso-wrap-style:square;v-text-anchor:top" o:gfxdata="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" stroked="f">
                   <v:textbox style="mso-fit-shape-to-text:t" inset="0,0,0,0">
                     <w:txbxContent>
                       <w:p>
@@ -6043,8 +6011,8 @@
                     </w:txbxContent>
                   </v:textbox>
                 </v:shape>
-                <v:rect id="Rectangle 123" o:spid="_x0000_s1097" style="position:absolute;left:3414;top:-2610;width:35209;height:27696;visibility:visible;mso-wrap-style:square;v-text-anchor:middle" o:gfxdata="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" filled="f" strokecolor="#7f7f7f [1612]" strokeweight="1pt"/>
-                <v:shape id="Picture 97" o:spid="_x0000_s1098" type="#_x0000_t75" alt="A screenshot of a social media post&#10;&#10;Description automatically generated" style="position:absolute;left:7713;top:-2053;width:28447;height:20956;visibility:visible;mso-wrap-style:square" o:gfxdata="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">
+                <v:rect id="Rectangle 123" o:spid="_x0000_s1099" style="position:absolute;left:3414;top:-2610;width:35209;height:27696;visibility:visible;mso-wrap-style:square;v-text-anchor:middle" o:gfxdata="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" filled="f" strokecolor="#7f7f7f [1612]" strokeweight="1pt"/>
+                <v:shape id="Picture 97" o:spid="_x0000_s1100" type="#_x0000_t75" alt="A screenshot of a social media post&#10;&#10;Description automatically generated" style="position:absolute;left:7713;top:-2053;width:28447;height:20956;visibility:visible;mso-wrap-style:square" o:gfxdata="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">
                   <v:imagedata r:id="rId31" o:title="A screenshot of a social media post&#10;&#10;Description automatically generated"/>
                 </v:shape>
               </v:group>
@@ -6163,7 +6131,7 @@
         <mc:AlternateContent>
           <mc:Choice Requires="wpg">
             <w:drawing>
-              <wp:anchor distT="0" distB="0" distL="114300" distR="114300" simplePos="0" relativeHeight="251706368" behindDoc="0" locked="0" layoutInCell="1" allowOverlap="1" wp14:anchorId="1099DEB2" wp14:editId="7A010E01">
+              <wp:anchor distT="0" distB="0" distL="114300" distR="114300" simplePos="0" relativeHeight="251705344" behindDoc="0" locked="0" layoutInCell="1" allowOverlap="1" wp14:anchorId="53A23B8F" wp14:editId="55FD3D28">
                 <wp:simplePos x="0" y="0"/>
                 <wp:positionH relativeFrom="column">
                   <wp:posOffset>410210</wp:posOffset>
@@ -6316,8 +6284,8 @@
           </mc:Choice>
           <mc:Fallback>
             <w:pict>
-              <v:group w14:anchorId="1099DEB2" id="Group 106" o:spid="_x0000_s1099" style="position:absolute;left:0;text-align:left;margin-left:32.3pt;margin-top:18.85pt;width:417.35pt;height:95.7pt;z-index:251706368;mso-width-relative:margin;mso-height-relative:margin" coordorigin=",1113" coordsize="106229,24167" o:gfxdata="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">
-                <v:shape id="Text Box 180" o:spid="_x0000_s1100" type="#_x0000_t202" style="position:absolute;top:18206;width:106229;height:7074;visibility:visible;mso-wrap-style:square;v-text-anchor:top" o:gfxdata="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" filled="f" fillcolor="#4472c4 [3204]" stroked="f" strokecolor="black [3213]">
+              <v:group w14:anchorId="53A23B8F" id="Group 106" o:spid="_x0000_s1101" style="position:absolute;left:0;text-align:left;margin-left:32.3pt;margin-top:18.85pt;width:417.35pt;height:95.7pt;z-index:251705344;mso-width-relative:margin;mso-height-relative:margin" coordorigin=",1113" coordsize="106229,24167" o:gfxdata="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">
+                <v:shape id="Text Box 180" o:spid="_x0000_s1102" type="#_x0000_t202" style="position:absolute;top:18206;width:106229;height:7074;visibility:visible;mso-wrap-style:square;v-text-anchor:top" o:gfxdata="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" filled="f" fillcolor="#4472c4 [3204]" stroked="f" strokecolor="black [3213]">
                   <v:shadow color="#e7e6e6 [3214]"/>
                   <v:textbox inset="2.32817mm,1.1641mm,2.32817mm,1.1641mm">
                     <w:txbxContent>
@@ -6355,7 +6323,7 @@
                     </w:txbxContent>
                   </v:textbox>
                 </v:shape>
-                <v:shape id="Picture 16" o:spid="_x0000_s1101" type="#_x0000_t75" alt="A picture containing clock&#10;&#10;Description automatically generated" style="position:absolute;left:15441;top:1113;width:65532;height:16865;visibility:visible;mso-wrap-style:square" o:gfxdata="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">
+                <v:shape id="Picture 16" o:spid="_x0000_s1103" type="#_x0000_t75" alt="A picture containing clock&#10;&#10;Description automatically generated" style="position:absolute;left:15441;top:1113;width:65532;height:16865;visibility:visible;mso-wrap-style:square" o:gfxdata="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">
                   <v:imagedata r:id="rId33" o:title="A picture containing clock&#10;&#10;Description automatically generated" croptop="3006f"/>
                 </v:shape>
               </v:group>
@@ -6371,7 +6339,7 @@
         <mc:AlternateContent>
           <mc:Choice Requires="wps">
             <w:drawing>
-              <wp:anchor distT="0" distB="0" distL="114300" distR="114300" simplePos="0" relativeHeight="251744256" behindDoc="1" locked="0" layoutInCell="1" allowOverlap="1" wp14:anchorId="26F92670" wp14:editId="3F446DFB">
+              <wp:anchor distT="0" distB="0" distL="114300" distR="114300" simplePos="0" relativeHeight="251744256" behindDoc="1" locked="0" layoutInCell="1" allowOverlap="1" wp14:anchorId="04263D64" wp14:editId="6F200A22">
                 <wp:simplePos x="0" y="0"/>
                 <wp:positionH relativeFrom="column">
                   <wp:posOffset>412595</wp:posOffset>
@@ -6441,7 +6409,7 @@
           </mc:Choice>
           <mc:Fallback>
             <w:pict>
-              <v:rect w14:anchorId="78BD7B0D" id="Rectangle 124" o:spid="_x0000_s1026" style="position:absolute;margin-left:32.5pt;margin-top:11.7pt;width:381.05pt;height:102.75pt;z-index:-251572224;visibility:visible;mso-wrap-style:square;mso-width-percent:0;mso-height-percent:0;mso-wrap-distance-left:9pt;mso-wrap-distance-top:0;mso-wrap-distance-right:9pt;mso-wrap-distance-bottom:0;mso-position-horizontal:absolute;mso-position-horizontal-relative:text;mso-position-vertical:absolute;mso-position-vertical-relative:text;mso-width-percent:0;mso-height-percent:0;mso-width-relative:margin;mso-height-relative:margin;v-text-anchor:middle" o:gfxdata="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" filled="f" strokecolor="#7f7f7f [1612]" strokeweight="1pt"/>
+              <v:rect w14:anchorId="517A1106" id="Rectangle 124" o:spid="_x0000_s1026" style="position:absolute;margin-left:32.5pt;margin-top:11.7pt;width:381.05pt;height:102.75pt;z-index:-251572224;visibility:visible;mso-wrap-style:square;mso-width-percent:0;mso-height-percent:0;mso-wrap-distance-left:9pt;mso-wrap-distance-top:0;mso-wrap-distance-right:9pt;mso-wrap-distance-bottom:0;mso-position-horizontal:absolute;mso-position-horizontal-relative:text;mso-position-vertical:absolute;mso-position-vertical-relative:text;mso-width-percent:0;mso-height-percent:0;mso-width-relative:margin;mso-height-relative:margin;v-text-anchor:middle" o:gfxdata="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" filled="f" strokecolor="#7f7f7f [1612]" strokeweight="1pt"/>
             </w:pict>
           </mc:Fallback>
         </mc:AlternateContent>
@@ -6474,7 +6442,7 @@
         <mc:AlternateContent>
           <mc:Choice Requires="wpg">
             <w:drawing>
-              <wp:anchor distT="0" distB="0" distL="114300" distR="114300" simplePos="0" relativeHeight="251708416" behindDoc="0" locked="0" layoutInCell="1" allowOverlap="1" wp14:anchorId="0407E277" wp14:editId="3D87A4F4">
+              <wp:anchor distT="0" distB="0" distL="114300" distR="114300" simplePos="0" relativeHeight="251707392" behindDoc="0" locked="0" layoutInCell="1" allowOverlap="1" wp14:anchorId="1228F2A8" wp14:editId="3B31BC0E">
                 <wp:simplePos x="0" y="0"/>
                 <wp:positionH relativeFrom="column">
                   <wp:posOffset>-513715</wp:posOffset>
@@ -6934,9 +6902,9 @@
           </mc:Choice>
           <mc:Fallback>
             <w:pict>
-              <v:group w14:anchorId="0407E277" id="Group 49" o:spid="_x0000_s1102" style="position:absolute;left:0;text-align:left;margin-left:-40.45pt;margin-top:23.65pt;width:548.45pt;height:229.4pt;z-index:251708416;mso-width-relative:margin;mso-height-relative:margin" coordorigin="410,1521" coordsize="120831,45566" o:gfxdata="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">
-                <v:group id="Group 18" o:spid="_x0000_s1103" style="position:absolute;left:410;top:1521;width:120832;height:45566" coordorigin="410,1521" coordsize="120831,45566" o:gfxdata="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">
-                  <v:shape id="Text Box 180" o:spid="_x0000_s1104" type="#_x0000_t202" style="position:absolute;left:4211;top:37587;width:117031;height:9500;visibility:visible;mso-wrap-style:square;v-text-anchor:top" o:gfxdata="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" filled="f" fillcolor="#4472c4 [3204]" stroked="f" strokecolor="black [3213]">
+              <v:group w14:anchorId="1228F2A8" id="Group 49" o:spid="_x0000_s1104" style="position:absolute;left:0;text-align:left;margin-left:-40.45pt;margin-top:23.65pt;width:548.45pt;height:229.4pt;z-index:251707392;mso-width-relative:margin;mso-height-relative:margin" coordorigin="410,1521" coordsize="120831,45566" o:gfxdata="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